<commit_message>
Mise à jour du 09/05/25
</commit_message>
<xml_diff>
--- a/Premiere Spe/02-Second_degre/Paradoxe_de_Braess/1spe Evaluation paradoxe de Braess.docx
+++ b/Premiere Spe/02-Second_degre/Paradoxe_de_Braess/1spe Evaluation paradoxe de Braess.docx
@@ -71,11 +71,21 @@
               </w:rPr>
               <w:t xml:space="preserve">: </w:t>
             </w:r>
-          </w:p>
-          <w:p>
-            <w:pPr>
-              <w:spacing w:before="120"/>
-            </w:pPr>
+            <w:r>
+              <w:rPr>
+                <w:b/>
+                <w:bCs/>
+              </w:rPr>
+              <w:t>Fragile</w:t>
+            </w:r>
+          </w:p>
+          <w:p>
+            <w:pPr>
+              <w:spacing w:before="120"/>
+            </w:pPr>
+            <w:r>
+              <w:t>Tu peux parler avec davantage de dynamisme.</w:t>
+            </w:r>
           </w:p>
           <w:p>
             <w:pPr>
@@ -92,26 +102,43 @@
               </w:rPr>
               <w:t xml:space="preserve">Qualité du discours : </w:t>
             </w:r>
-          </w:p>
-          <w:p>
-            <w:pPr>
-              <w:spacing w:before="120"/>
-            </w:pPr>
-          </w:p>
-          <w:p>
-            <w:pPr>
-              <w:spacing w:before="120"/>
-              <w:rPr>
-                <w:b/>
-                <w:bCs/>
-              </w:rPr>
-            </w:pPr>
-            <w:r>
-              <w:rPr>
-                <w:b/>
-                <w:bCs/>
-              </w:rPr>
-              <w:t>Connaissances mathématiques</w:t>
+            <w:r>
+              <w:rPr>
+                <w:b/>
+                <w:bCs/>
+              </w:rPr>
+              <w:t>Fragile</w:t>
+            </w:r>
+          </w:p>
+          <w:p>
+            <w:pPr>
+              <w:spacing w:before="120"/>
+            </w:pPr>
+            <w:r>
+              <w:t>Tu n’as pas expliqué en quoi la situation observée est paradoxale.</w:t>
+            </w:r>
+          </w:p>
+          <w:p>
+            <w:pPr>
+              <w:spacing w:before="120"/>
+              <w:rPr>
+                <w:b/>
+                <w:bCs/>
+              </w:rPr>
+            </w:pPr>
+            <w:r>
+              <w:rPr>
+                <w:b/>
+                <w:bCs/>
+              </w:rPr>
+              <w:t>Explication</w:t>
+            </w:r>
+            <w:r>
+              <w:rPr>
+                <w:b/>
+                <w:bCs/>
+              </w:rPr>
+              <w:t>s mathématiques</w:t>
             </w:r>
             <w:r>
               <w:rPr>
@@ -127,11 +154,21 @@
               </w:rPr>
               <w:t xml:space="preserve"> </w:t>
             </w:r>
-          </w:p>
-          <w:p>
-            <w:pPr>
-              <w:spacing w:before="120"/>
-            </w:pPr>
+            <w:r>
+              <w:rPr>
+                <w:b/>
+                <w:bCs/>
+              </w:rPr>
+              <w:t>Insuffisant</w:t>
+            </w:r>
+          </w:p>
+          <w:p>
+            <w:pPr>
+              <w:spacing w:before="120"/>
+            </w:pPr>
+            <w:r>
+              <w:t>Il manque les explications mathématiques</w:t>
+            </w:r>
           </w:p>
           <w:p>
             <w:pPr>
@@ -587,11 +624,21 @@
               </w:rPr>
               <w:t xml:space="preserve">: </w:t>
             </w:r>
-          </w:p>
-          <w:p>
-            <w:pPr>
-              <w:spacing w:before="120"/>
-            </w:pPr>
+            <w:r>
+              <w:rPr>
+                <w:b/>
+                <w:bCs/>
+              </w:rPr>
+              <w:t>TB</w:t>
+            </w:r>
+          </w:p>
+          <w:p>
+            <w:pPr>
+              <w:spacing w:before="120"/>
+            </w:pPr>
+            <w:r>
+              <w:t>Voix posée et affirmée</w:t>
+            </w:r>
           </w:p>
           <w:p>
             <w:pPr>
@@ -608,26 +655,51 @@
               </w:rPr>
               <w:t xml:space="preserve">Qualité du discours : </w:t>
             </w:r>
-          </w:p>
-          <w:p>
-            <w:pPr>
-              <w:spacing w:before="120"/>
-            </w:pPr>
-          </w:p>
-          <w:p>
-            <w:pPr>
-              <w:spacing w:before="120"/>
-              <w:rPr>
-                <w:b/>
-                <w:bCs/>
-              </w:rPr>
-            </w:pPr>
-            <w:r>
-              <w:rPr>
-                <w:b/>
-                <w:bCs/>
-              </w:rPr>
-              <w:t>Connaissances mathématiques</w:t>
+            <w:r>
+              <w:rPr>
+                <w:b/>
+                <w:bCs/>
+              </w:rPr>
+              <w:t>TB</w:t>
+            </w:r>
+          </w:p>
+          <w:p>
+            <w:pPr>
+              <w:spacing w:before="120"/>
+            </w:pPr>
+            <w:r>
+              <w:t>Tu as bien expliqué le paradoxe et la situation.</w:t>
+            </w:r>
+          </w:p>
+          <w:p>
+            <w:pPr>
+              <w:spacing w:before="120"/>
+            </w:pPr>
+            <w:r>
+              <w:t>Bien pour tes recherches</w:t>
+            </w:r>
+          </w:p>
+          <w:p>
+            <w:pPr>
+              <w:spacing w:before="120"/>
+              <w:rPr>
+                <w:b/>
+                <w:bCs/>
+              </w:rPr>
+            </w:pPr>
+            <w:r>
+              <w:rPr>
+                <w:b/>
+                <w:bCs/>
+              </w:rPr>
+              <w:t>Explication</w:t>
+            </w:r>
+            <w:r>
+              <w:rPr>
+                <w:b/>
+                <w:bCs/>
+              </w:rPr>
+              <w:t>s mathématiques</w:t>
             </w:r>
             <w:r>
               <w:rPr>
@@ -643,11 +715,29 @@
               </w:rPr>
               <w:t xml:space="preserve"> </w:t>
             </w:r>
-          </w:p>
-          <w:p>
-            <w:pPr>
-              <w:spacing w:before="120"/>
-            </w:pPr>
+            <w:r>
+              <w:rPr>
+                <w:b/>
+                <w:bCs/>
+              </w:rPr>
+              <w:t>Satisfaisant</w:t>
+            </w:r>
+          </w:p>
+          <w:p>
+            <w:pPr>
+              <w:spacing w:before="120"/>
+            </w:pPr>
+            <w:r>
+              <w:t>Bien pour l’utilisation du vocabulaire des fonctions.</w:t>
+            </w:r>
+          </w:p>
+          <w:p>
+            <w:pPr>
+              <w:spacing w:before="120"/>
+            </w:pPr>
+            <w:r>
+              <w:t>Tu aurais pu expliquer comment se calcule l’équilibre.</w:t>
+            </w:r>
           </w:p>
           <w:p>
             <w:pPr>
@@ -670,7 +760,21 @@
                 <w:b/>
                 <w:bCs/>
               </w:rPr>
-              <w:t>Note : /1</w:t>
+              <w:t xml:space="preserve">Note : </w:t>
+            </w:r>
+            <w:r>
+              <w:rPr>
+                <w:b/>
+                <w:bCs/>
+              </w:rPr>
+              <w:t>11</w:t>
+            </w:r>
+            <w:r>
+              <w:rPr>
+                <w:b/>
+                <w:bCs/>
+              </w:rPr>
+              <w:t>/1</w:t>
             </w:r>
             <w:r>
               <w:rPr>
@@ -1162,11 +1266,29 @@
               </w:rPr>
               <w:t xml:space="preserve">: </w:t>
             </w:r>
-          </w:p>
-          <w:p>
-            <w:pPr>
-              <w:spacing w:before="120"/>
-            </w:pPr>
+            <w:r>
+              <w:rPr>
+                <w:b/>
+                <w:bCs/>
+              </w:rPr>
+              <w:t>TB</w:t>
+            </w:r>
+          </w:p>
+          <w:p>
+            <w:pPr>
+              <w:spacing w:before="120"/>
+            </w:pPr>
+            <w:r>
+              <w:t>Discours fluide, voix claire et posée.</w:t>
+            </w:r>
+          </w:p>
+          <w:p>
+            <w:pPr>
+              <w:spacing w:before="120"/>
+            </w:pPr>
+            <w:r>
+              <w:t>Ton discours est vivant, bravo !</w:t>
+            </w:r>
           </w:p>
           <w:p>
             <w:pPr>
@@ -1183,26 +1305,43 @@
               </w:rPr>
               <w:t xml:space="preserve">Qualité du discours : </w:t>
             </w:r>
-          </w:p>
-          <w:p>
-            <w:pPr>
-              <w:spacing w:before="120"/>
-            </w:pPr>
-          </w:p>
-          <w:p>
-            <w:pPr>
-              <w:spacing w:before="120"/>
-              <w:rPr>
-                <w:b/>
-                <w:bCs/>
-              </w:rPr>
-            </w:pPr>
-            <w:r>
-              <w:rPr>
-                <w:b/>
-                <w:bCs/>
-              </w:rPr>
-              <w:t>Connaissances mathématiques</w:t>
+            <w:r>
+              <w:rPr>
+                <w:b/>
+                <w:bCs/>
+              </w:rPr>
+              <w:t>TB</w:t>
+            </w:r>
+          </w:p>
+          <w:p>
+            <w:pPr>
+              <w:spacing w:before="120"/>
+            </w:pPr>
+            <w:r>
+              <w:t>Tu as bien expliqué le paradoxe et la situation.</w:t>
+            </w:r>
+          </w:p>
+          <w:p>
+            <w:pPr>
+              <w:spacing w:before="120"/>
+              <w:rPr>
+                <w:b/>
+                <w:bCs/>
+              </w:rPr>
+            </w:pPr>
+            <w:r>
+              <w:rPr>
+                <w:b/>
+                <w:bCs/>
+              </w:rPr>
+              <w:t>Explication</w:t>
+            </w:r>
+            <w:r>
+              <w:rPr>
+                <w:b/>
+                <w:bCs/>
+              </w:rPr>
+              <w:t>s mathématiques</w:t>
             </w:r>
             <w:r>
               <w:rPr>
@@ -1218,11 +1357,21 @@
               </w:rPr>
               <w:t xml:space="preserve"> </w:t>
             </w:r>
-          </w:p>
-          <w:p>
-            <w:pPr>
-              <w:spacing w:before="120"/>
-            </w:pPr>
+            <w:r>
+              <w:rPr>
+                <w:b/>
+                <w:bCs/>
+              </w:rPr>
+              <w:t>TB</w:t>
+            </w:r>
+          </w:p>
+          <w:p>
+            <w:pPr>
+              <w:spacing w:before="120"/>
+            </w:pPr>
+            <w:r>
+              <w:t>Bonne utilisation du vocabulaire mathématique.</w:t>
+            </w:r>
           </w:p>
           <w:p>
             <w:pPr>
@@ -1245,7 +1394,21 @@
                 <w:b/>
                 <w:bCs/>
               </w:rPr>
-              <w:t>Note : /1</w:t>
+              <w:t xml:space="preserve">Note : </w:t>
+            </w:r>
+            <w:r>
+              <w:rPr>
+                <w:b/>
+                <w:bCs/>
+              </w:rPr>
+              <w:t>12</w:t>
+            </w:r>
+            <w:r>
+              <w:rPr>
+                <w:b/>
+                <w:bCs/>
+              </w:rPr>
+              <w:t>/1</w:t>
             </w:r>
             <w:r>
               <w:rPr>
@@ -1417,7 +1580,6 @@
                 <w:b/>
                 <w:bCs/>
               </w:rPr>
-              <w:lastRenderedPageBreak/>
               <w:t>Note : /1</w:t>
             </w:r>
             <w:r>
@@ -1941,11 +2103,27 @@
               </w:rPr>
               <w:t xml:space="preserve">: </w:t>
             </w:r>
-          </w:p>
-          <w:p>
-            <w:pPr>
-              <w:spacing w:before="120"/>
-            </w:pPr>
+            <w:r>
+              <w:rPr>
+                <w:b/>
+                <w:bCs/>
+              </w:rPr>
+              <w:t>Fragile</w:t>
+            </w:r>
+          </w:p>
+          <w:p>
+            <w:pPr>
+              <w:spacing w:before="120"/>
+            </w:pPr>
+            <w:r>
+              <w:t>Tu donnes l’impression de lire un texte</w:t>
+            </w:r>
+            <w:r>
+              <w:t xml:space="preserve"> rédigé par une IA</w:t>
+            </w:r>
+            <w:r>
+              <w:t>, essaye de parler de manière plus fluide.</w:t>
+            </w:r>
           </w:p>
           <w:p>
             <w:pPr>
@@ -1962,26 +2140,51 @@
               </w:rPr>
               <w:t xml:space="preserve">Qualité du discours : </w:t>
             </w:r>
-          </w:p>
-          <w:p>
-            <w:pPr>
-              <w:spacing w:before="120"/>
-            </w:pPr>
-          </w:p>
-          <w:p>
-            <w:pPr>
-              <w:spacing w:before="120"/>
-              <w:rPr>
-                <w:b/>
-                <w:bCs/>
-              </w:rPr>
-            </w:pPr>
-            <w:r>
-              <w:rPr>
-                <w:b/>
-                <w:bCs/>
-              </w:rPr>
-              <w:t>Connaissances mathématiques</w:t>
+            <w:r>
+              <w:rPr>
+                <w:b/>
+                <w:bCs/>
+              </w:rPr>
+              <w:t>Fragile</w:t>
+            </w:r>
+          </w:p>
+          <w:p>
+            <w:pPr>
+              <w:spacing w:before="120"/>
+            </w:pPr>
+            <w:r>
+              <w:t>Bien pour la présentation du paradoxe de Braess.</w:t>
+            </w:r>
+          </w:p>
+          <w:p>
+            <w:pPr>
+              <w:spacing w:before="120"/>
+            </w:pPr>
+            <w:r>
+              <w:t>Il faut expliquer la situation étudiée.</w:t>
+            </w:r>
+          </w:p>
+          <w:p>
+            <w:pPr>
+              <w:spacing w:before="120"/>
+              <w:rPr>
+                <w:b/>
+                <w:bCs/>
+              </w:rPr>
+            </w:pPr>
+            <w:r>
+              <w:rPr>
+                <w:b/>
+                <w:bCs/>
+              </w:rPr>
+              <w:t>Explications</w:t>
+            </w:r>
+            <w:r>
+              <w:rPr>
+                <w:b/>
+                <w:bCs/>
+              </w:rPr>
+              <w:t xml:space="preserve"> mathématiques</w:t>
             </w:r>
             <w:r>
               <w:rPr>
@@ -1997,11 +2200,21 @@
               </w:rPr>
               <w:t xml:space="preserve"> </w:t>
             </w:r>
-          </w:p>
-          <w:p>
-            <w:pPr>
-              <w:spacing w:before="120"/>
-            </w:pPr>
+            <w:r>
+              <w:rPr>
+                <w:b/>
+                <w:bCs/>
+              </w:rPr>
+              <w:t>Insuffisant</w:t>
+            </w:r>
+          </w:p>
+          <w:p>
+            <w:pPr>
+              <w:spacing w:before="120"/>
+            </w:pPr>
+            <w:r>
+              <w:t>Tu n’as pas expliqué la situation étudiée mathématiquement.</w:t>
+            </w:r>
           </w:p>
           <w:p>
             <w:pPr>
@@ -2024,7 +2237,21 @@
                 <w:b/>
                 <w:bCs/>
               </w:rPr>
-              <w:t>Note : /1</w:t>
+              <w:t xml:space="preserve">Note : </w:t>
+            </w:r>
+            <w:r>
+              <w:rPr>
+                <w:b/>
+                <w:bCs/>
+              </w:rPr>
+              <w:t>5</w:t>
+            </w:r>
+            <w:r>
+              <w:rPr>
+                <w:b/>
+                <w:bCs/>
+              </w:rPr>
+              <w:t>/1</w:t>
             </w:r>
             <w:r>
               <w:rPr>
@@ -2457,11 +2684,21 @@
               </w:rPr>
               <w:t xml:space="preserve">: </w:t>
             </w:r>
-          </w:p>
-          <w:p>
-            <w:pPr>
-              <w:spacing w:before="120"/>
-            </w:pPr>
+            <w:r>
+              <w:rPr>
+                <w:b/>
+                <w:bCs/>
+              </w:rPr>
+              <w:t>Satisfaisant</w:t>
+            </w:r>
+          </w:p>
+          <w:p>
+            <w:pPr>
+              <w:spacing w:before="120"/>
+            </w:pPr>
+            <w:r>
+              <w:t>Discours clair. Quelques hésitations</w:t>
+            </w:r>
           </w:p>
           <w:p>
             <w:pPr>
@@ -2478,26 +2715,51 @@
               </w:rPr>
               <w:t xml:space="preserve">Qualité du discours : </w:t>
             </w:r>
-          </w:p>
-          <w:p>
-            <w:pPr>
-              <w:spacing w:before="120"/>
-            </w:pPr>
-          </w:p>
-          <w:p>
-            <w:pPr>
-              <w:spacing w:before="120"/>
-              <w:rPr>
-                <w:b/>
-                <w:bCs/>
-              </w:rPr>
-            </w:pPr>
-            <w:r>
-              <w:rPr>
-                <w:b/>
-                <w:bCs/>
-              </w:rPr>
-              <w:t>Connaissances mathématiques</w:t>
+            <w:r>
+              <w:rPr>
+                <w:b/>
+                <w:bCs/>
+              </w:rPr>
+              <w:t>Satisfaisant</w:t>
+            </w:r>
+          </w:p>
+          <w:p>
+            <w:pPr>
+              <w:spacing w:before="120"/>
+            </w:pPr>
+            <w:r>
+              <w:t>Tu as bien expliqué la situation.</w:t>
+            </w:r>
+          </w:p>
+          <w:p>
+            <w:pPr>
+              <w:spacing w:before="120"/>
+            </w:pPr>
+            <w:r>
+              <w:t>Il manque quelques recherches sur le paradoxe de Braess.</w:t>
+            </w:r>
+          </w:p>
+          <w:p>
+            <w:pPr>
+              <w:spacing w:before="120"/>
+              <w:rPr>
+                <w:b/>
+                <w:bCs/>
+              </w:rPr>
+            </w:pPr>
+            <w:r>
+              <w:rPr>
+                <w:b/>
+                <w:bCs/>
+              </w:rPr>
+              <w:t>Explications</w:t>
+            </w:r>
+            <w:r>
+              <w:rPr>
+                <w:b/>
+                <w:bCs/>
+              </w:rPr>
+              <w:t xml:space="preserve"> mathématiques</w:t>
             </w:r>
             <w:r>
               <w:rPr>
@@ -2513,11 +2775,29 @@
               </w:rPr>
               <w:t xml:space="preserve"> </w:t>
             </w:r>
-          </w:p>
-          <w:p>
-            <w:pPr>
-              <w:spacing w:before="120"/>
-            </w:pPr>
+            <w:r>
+              <w:rPr>
+                <w:b/>
+                <w:bCs/>
+              </w:rPr>
+              <w:t>TB</w:t>
+            </w:r>
+          </w:p>
+          <w:p>
+            <w:pPr>
+              <w:spacing w:before="120"/>
+            </w:pPr>
+            <w:r>
+              <w:t>Très bien pour les explications mathématiques.</w:t>
+            </w:r>
+          </w:p>
+          <w:p>
+            <w:pPr>
+              <w:spacing w:before="120"/>
+            </w:pPr>
+            <w:r>
+              <w:t>Attention, les fonctions ne se croisent pas (ce sont leurs représentations graphiques qui ont un point d’intersection).</w:t>
+            </w:r>
           </w:p>
           <w:p>
             <w:pPr>
@@ -2540,7 +2820,21 @@
                 <w:b/>
                 <w:bCs/>
               </w:rPr>
-              <w:t>Note : /1</w:t>
+              <w:t xml:space="preserve">Note : </w:t>
+            </w:r>
+            <w:r>
+              <w:rPr>
+                <w:b/>
+                <w:bCs/>
+              </w:rPr>
+              <w:t>10</w:t>
+            </w:r>
+            <w:r>
+              <w:rPr>
+                <w:b/>
+                <w:bCs/>
+              </w:rPr>
+              <w:t>/1</w:t>
             </w:r>
             <w:r>
               <w:rPr>
@@ -2613,6 +2907,7 @@
                 <w:b/>
                 <w:bCs/>
               </w:rPr>
+              <w:lastRenderedPageBreak/>
               <w:t>Qualité de la parole</w:t>
             </w:r>
             <w:r>
@@ -2808,7 +3103,6 @@
                 <w:b/>
                 <w:bCs/>
               </w:rPr>
-              <w:lastRenderedPageBreak/>
               <w:t xml:space="preserve">Note : </w:t>
             </w:r>
             <w:r>
@@ -3256,11 +3550,21 @@
               </w:rPr>
               <w:t xml:space="preserve">: </w:t>
             </w:r>
-          </w:p>
-          <w:p>
-            <w:pPr>
-              <w:spacing w:before="120"/>
-            </w:pPr>
+            <w:r>
+              <w:rPr>
+                <w:b/>
+                <w:bCs/>
+              </w:rPr>
+              <w:t>TB</w:t>
+            </w:r>
+          </w:p>
+          <w:p>
+            <w:pPr>
+              <w:spacing w:before="120"/>
+            </w:pPr>
+            <w:r>
+              <w:t>Discours fluide, voix posée.</w:t>
+            </w:r>
           </w:p>
           <w:p>
             <w:pPr>
@@ -3277,26 +3581,51 @@
               </w:rPr>
               <w:t xml:space="preserve">Qualité du discours : </w:t>
             </w:r>
-          </w:p>
-          <w:p>
-            <w:pPr>
-              <w:spacing w:before="120"/>
-            </w:pPr>
-          </w:p>
-          <w:p>
-            <w:pPr>
-              <w:spacing w:before="120"/>
-              <w:rPr>
-                <w:b/>
-                <w:bCs/>
-              </w:rPr>
-            </w:pPr>
-            <w:r>
-              <w:rPr>
-                <w:b/>
-                <w:bCs/>
-              </w:rPr>
-              <w:t>Connaissances mathématiques</w:t>
+            <w:r>
+              <w:rPr>
+                <w:b/>
+                <w:bCs/>
+              </w:rPr>
+              <w:t>Satisfaisant</w:t>
+            </w:r>
+          </w:p>
+          <w:p>
+            <w:pPr>
+              <w:spacing w:before="120"/>
+            </w:pPr>
+            <w:r>
+              <w:t>Tu as bien introduit la situation.</w:t>
+            </w:r>
+          </w:p>
+          <w:p>
+            <w:pPr>
+              <w:spacing w:before="120"/>
+            </w:pPr>
+            <w:r>
+              <w:t>Il faudrait ajouter quelques recherches sur le paradoxe de Braess.</w:t>
+            </w:r>
+          </w:p>
+          <w:p>
+            <w:pPr>
+              <w:spacing w:before="120"/>
+              <w:rPr>
+                <w:b/>
+                <w:bCs/>
+              </w:rPr>
+            </w:pPr>
+            <w:r>
+              <w:rPr>
+                <w:b/>
+                <w:bCs/>
+              </w:rPr>
+              <w:t>Explications</w:t>
+            </w:r>
+            <w:r>
+              <w:rPr>
+                <w:b/>
+                <w:bCs/>
+              </w:rPr>
+              <w:t xml:space="preserve"> mathématiques</w:t>
             </w:r>
             <w:r>
               <w:rPr>
@@ -3312,11 +3641,29 @@
               </w:rPr>
               <w:t xml:space="preserve"> </w:t>
             </w:r>
-          </w:p>
-          <w:p>
-            <w:pPr>
-              <w:spacing w:before="120"/>
-            </w:pPr>
+            <w:r>
+              <w:rPr>
+                <w:b/>
+                <w:bCs/>
+              </w:rPr>
+              <w:t>Satisfaisant</w:t>
+            </w:r>
+          </w:p>
+          <w:p>
+            <w:pPr>
+              <w:spacing w:before="120"/>
+            </w:pPr>
+            <w:r>
+              <w:t>Bien pour le vocabulaire mathématique.</w:t>
+            </w:r>
+          </w:p>
+          <w:p>
+            <w:pPr>
+              <w:spacing w:before="120"/>
+            </w:pPr>
+            <w:r>
+              <w:t>Petite confusion sur l’état d’équilibre : la proportion d’usagers n’est pas la même sur les deux routes mais les temps de trajets sont identiques.</w:t>
+            </w:r>
           </w:p>
           <w:p>
             <w:pPr>
@@ -3339,7 +3686,21 @@
                 <w:b/>
                 <w:bCs/>
               </w:rPr>
-              <w:t>Note : /1</w:t>
+              <w:t xml:space="preserve">Note : </w:t>
+            </w:r>
+            <w:r>
+              <w:rPr>
+                <w:b/>
+                <w:bCs/>
+              </w:rPr>
+              <w:t>10</w:t>
+            </w:r>
+            <w:r>
+              <w:rPr>
+                <w:b/>
+                <w:bCs/>
+              </w:rPr>
+              <w:t>/1</w:t>
             </w:r>
             <w:r>
               <w:rPr>
@@ -4116,11 +4477,21 @@
               </w:rPr>
               <w:t xml:space="preserve">: </w:t>
             </w:r>
-          </w:p>
-          <w:p>
-            <w:pPr>
-              <w:spacing w:before="120"/>
-            </w:pPr>
+            <w:r>
+              <w:rPr>
+                <w:b/>
+                <w:bCs/>
+              </w:rPr>
+              <w:t>TB</w:t>
+            </w:r>
+          </w:p>
+          <w:p>
+            <w:pPr>
+              <w:spacing w:before="120"/>
+            </w:pPr>
+            <w:r>
+              <w:t>Voix claire, discours fluide</w:t>
+            </w:r>
           </w:p>
           <w:p>
             <w:pPr>
@@ -4137,26 +4508,51 @@
               </w:rPr>
               <w:t xml:space="preserve">Qualité du discours : </w:t>
             </w:r>
-          </w:p>
-          <w:p>
-            <w:pPr>
-              <w:spacing w:before="120"/>
-            </w:pPr>
-          </w:p>
-          <w:p>
-            <w:pPr>
-              <w:spacing w:before="120"/>
-              <w:rPr>
-                <w:b/>
-                <w:bCs/>
-              </w:rPr>
-            </w:pPr>
-            <w:r>
-              <w:rPr>
-                <w:b/>
-                <w:bCs/>
-              </w:rPr>
-              <w:t>Connaissances mathématiques</w:t>
+            <w:r>
+              <w:rPr>
+                <w:b/>
+                <w:bCs/>
+              </w:rPr>
+              <w:t>Satisfaisant</w:t>
+            </w:r>
+          </w:p>
+          <w:p>
+            <w:pPr>
+              <w:spacing w:before="120"/>
+            </w:pPr>
+            <w:r>
+              <w:t>Bien pour l’explication de la situation.</w:t>
+            </w:r>
+          </w:p>
+          <w:p>
+            <w:pPr>
+              <w:spacing w:before="120"/>
+            </w:pPr>
+            <w:r>
+              <w:t>Tu aurais pu ajouter des recherches sur le paradoxe de Braess.</w:t>
+            </w:r>
+          </w:p>
+          <w:p>
+            <w:pPr>
+              <w:spacing w:before="120"/>
+              <w:rPr>
+                <w:b/>
+                <w:bCs/>
+              </w:rPr>
+            </w:pPr>
+            <w:r>
+              <w:rPr>
+                <w:b/>
+                <w:bCs/>
+              </w:rPr>
+              <w:t>Explications</w:t>
+            </w:r>
+            <w:r>
+              <w:rPr>
+                <w:b/>
+                <w:bCs/>
+              </w:rPr>
+              <w:t xml:space="preserve"> mathématiques</w:t>
             </w:r>
             <w:r>
               <w:rPr>
@@ -4172,11 +4568,24 @@
               </w:rPr>
               <w:t xml:space="preserve"> </w:t>
             </w:r>
-          </w:p>
-          <w:p>
-            <w:pPr>
-              <w:spacing w:before="120"/>
-            </w:pPr>
+            <w:r>
+              <w:rPr>
+                <w:b/>
+                <w:bCs/>
+              </w:rPr>
+              <w:t>Fragile</w:t>
+            </w:r>
+          </w:p>
+          <w:p>
+            <w:pPr>
+              <w:spacing w:before="120"/>
+            </w:pPr>
+            <w:r>
+              <w:t>Tu aurais pu utiliser davantage de vocabulaire mathématique</w:t>
+            </w:r>
+            <w:r>
+              <w:t xml:space="preserve"> et expliquer comment tu calcules l’état d’équilibre.</w:t>
+            </w:r>
           </w:p>
           <w:p>
             <w:pPr>
@@ -4199,8 +4608,21 @@
                 <w:b/>
                 <w:bCs/>
               </w:rPr>
-              <w:lastRenderedPageBreak/>
-              <w:t>Note : /1</w:t>
+              <w:t xml:space="preserve">Note : </w:t>
+            </w:r>
+            <w:r>
+              <w:rPr>
+                <w:b/>
+                <w:bCs/>
+              </w:rPr>
+              <w:t>9</w:t>
+            </w:r>
+            <w:r>
+              <w:rPr>
+                <w:b/>
+                <w:bCs/>
+              </w:rPr>
+              <w:t>/1</w:t>
             </w:r>
             <w:r>
               <w:rPr>
@@ -4461,11 +4883,21 @@
               </w:rPr>
               <w:t xml:space="preserve">: </w:t>
             </w:r>
-          </w:p>
-          <w:p>
-            <w:pPr>
-              <w:spacing w:before="120"/>
-            </w:pPr>
+            <w:r>
+              <w:rPr>
+                <w:b/>
+                <w:bCs/>
+              </w:rPr>
+              <w:t>Satisfaisant</w:t>
+            </w:r>
+          </w:p>
+          <w:p>
+            <w:pPr>
+              <w:spacing w:before="120"/>
+            </w:pPr>
+            <w:r>
+              <w:t>Voix claire. Ton discours est un peu hésitant.</w:t>
+            </w:r>
           </w:p>
           <w:p>
             <w:pPr>
@@ -4482,26 +4914,51 @@
               </w:rPr>
               <w:t xml:space="preserve">Qualité du discours : </w:t>
             </w:r>
-          </w:p>
-          <w:p>
-            <w:pPr>
-              <w:spacing w:before="120"/>
-            </w:pPr>
-          </w:p>
-          <w:p>
-            <w:pPr>
-              <w:spacing w:before="120"/>
-              <w:rPr>
-                <w:b/>
-                <w:bCs/>
-              </w:rPr>
-            </w:pPr>
-            <w:r>
-              <w:rPr>
-                <w:b/>
-                <w:bCs/>
-              </w:rPr>
-              <w:t>Connaissances mathématiques</w:t>
+            <w:r>
+              <w:rPr>
+                <w:b/>
+                <w:bCs/>
+              </w:rPr>
+              <w:t>Satisfaisant</w:t>
+            </w:r>
+          </w:p>
+          <w:p>
+            <w:pPr>
+              <w:spacing w:before="120"/>
+            </w:pPr>
+            <w:r>
+              <w:t>L’introduction n’est pas très précise.</w:t>
+            </w:r>
+          </w:p>
+          <w:p>
+            <w:pPr>
+              <w:spacing w:before="120"/>
+            </w:pPr>
+            <w:r>
+              <w:t>Bien pour les recherches autour du paradoxe de Baess.</w:t>
+            </w:r>
+          </w:p>
+          <w:p>
+            <w:pPr>
+              <w:spacing w:before="120"/>
+              <w:rPr>
+                <w:b/>
+                <w:bCs/>
+              </w:rPr>
+            </w:pPr>
+            <w:r>
+              <w:rPr>
+                <w:b/>
+                <w:bCs/>
+              </w:rPr>
+              <w:t>Explications</w:t>
+            </w:r>
+            <w:r>
+              <w:rPr>
+                <w:b/>
+                <w:bCs/>
+              </w:rPr>
+              <w:t xml:space="preserve"> mathématiques</w:t>
             </w:r>
             <w:r>
               <w:rPr>
@@ -4517,11 +4974,37 @@
               </w:rPr>
               <w:t xml:space="preserve"> </w:t>
             </w:r>
-          </w:p>
-          <w:p>
-            <w:pPr>
-              <w:spacing w:before="120"/>
-            </w:pPr>
+            <w:r>
+              <w:rPr>
+                <w:b/>
+                <w:bCs/>
+              </w:rPr>
+              <w:t>Fragile</w:t>
+            </w:r>
+          </w:p>
+          <w:p>
+            <w:pPr>
+              <w:spacing w:before="120"/>
+            </w:pPr>
+            <w:r>
+              <w:t>Les explications mathématiques mériteraient d’être davantage expliquées (en particulier les méthodes utilisées).</w:t>
+            </w:r>
+          </w:p>
+          <w:p>
+            <w:pPr>
+              <w:spacing w:before="120"/>
+            </w:pPr>
+            <w:r>
+              <w:t>Toutes les fonctions utilisées ne sont pas des fonctions du second degré.</w:t>
+            </w:r>
+          </w:p>
+          <w:p>
+            <w:pPr>
+              <w:spacing w:before="120"/>
+            </w:pPr>
+            <w:r>
+              <w:t>Attention, des fonctions ne se croisent pas (il faut parler de leurs représentations graphiques).</w:t>
+            </w:r>
           </w:p>
           <w:p>
             <w:pPr>
@@ -4544,7 +5027,21 @@
                 <w:b/>
                 <w:bCs/>
               </w:rPr>
-              <w:t>Note : /1</w:t>
+              <w:t xml:space="preserve">Note : </w:t>
+            </w:r>
+            <w:r>
+              <w:rPr>
+                <w:b/>
+                <w:bCs/>
+              </w:rPr>
+              <w:t>8</w:t>
+            </w:r>
+            <w:r>
+              <w:rPr>
+                <w:b/>
+                <w:bCs/>
+              </w:rPr>
+              <w:t>/1</w:t>
             </w:r>
             <w:r>
               <w:rPr>
@@ -5133,6 +5630,7 @@
                 <w:b/>
                 <w:bCs/>
               </w:rPr>
+              <w:lastRenderedPageBreak/>
               <w:t>Qualité de la parole</w:t>
             </w:r>
             <w:r>
@@ -5321,11 +5819,21 @@
               </w:rPr>
               <w:t xml:space="preserve">: </w:t>
             </w:r>
-          </w:p>
-          <w:p>
-            <w:pPr>
-              <w:spacing w:before="120"/>
-            </w:pPr>
+            <w:r>
+              <w:rPr>
+                <w:b/>
+                <w:bCs/>
+              </w:rPr>
+              <w:t>Satisfaisant</w:t>
+            </w:r>
+          </w:p>
+          <w:p>
+            <w:pPr>
+              <w:spacing w:before="120"/>
+            </w:pPr>
+            <w:r>
+              <w:t>Discours fluide et clair</w:t>
+            </w:r>
           </w:p>
           <w:p>
             <w:pPr>
@@ -5342,26 +5850,51 @@
               </w:rPr>
               <w:t xml:space="preserve">Qualité du discours : </w:t>
             </w:r>
-          </w:p>
-          <w:p>
-            <w:pPr>
-              <w:spacing w:before="120"/>
-            </w:pPr>
-          </w:p>
-          <w:p>
-            <w:pPr>
-              <w:spacing w:before="120"/>
-              <w:rPr>
-                <w:b/>
-                <w:bCs/>
-              </w:rPr>
-            </w:pPr>
-            <w:r>
-              <w:rPr>
-                <w:b/>
-                <w:bCs/>
-              </w:rPr>
-              <w:t>Connaissances mathématiques</w:t>
+            <w:r>
+              <w:rPr>
+                <w:b/>
+                <w:bCs/>
+              </w:rPr>
+              <w:t>Fragile</w:t>
+            </w:r>
+          </w:p>
+          <w:p>
+            <w:pPr>
+              <w:spacing w:before="120"/>
+            </w:pPr>
+            <w:r>
+              <w:t>Prend le temps d’introduire la situation avant d’entrer dans les détails.</w:t>
+            </w:r>
+          </w:p>
+          <w:p>
+            <w:pPr>
+              <w:spacing w:before="120"/>
+            </w:pPr>
+            <w:r>
+              <w:t>Ton explication est un peu simpliste, le fait de couper une route n’implique pas systématiquement que le temps de trajet est réduit.</w:t>
+            </w:r>
+          </w:p>
+          <w:p>
+            <w:pPr>
+              <w:spacing w:before="120"/>
+              <w:rPr>
+                <w:b/>
+                <w:bCs/>
+              </w:rPr>
+            </w:pPr>
+            <w:r>
+              <w:rPr>
+                <w:b/>
+                <w:bCs/>
+              </w:rPr>
+              <w:t>Explications</w:t>
+            </w:r>
+            <w:r>
+              <w:rPr>
+                <w:b/>
+                <w:bCs/>
+              </w:rPr>
+              <w:t xml:space="preserve"> mathématiques</w:t>
             </w:r>
             <w:r>
               <w:rPr>
@@ -5377,11 +5910,21 @@
               </w:rPr>
               <w:t xml:space="preserve"> </w:t>
             </w:r>
-          </w:p>
-          <w:p>
-            <w:pPr>
-              <w:spacing w:before="120"/>
-            </w:pPr>
+            <w:r>
+              <w:rPr>
+                <w:b/>
+                <w:bCs/>
+              </w:rPr>
+              <w:t>Fragile</w:t>
+            </w:r>
+          </w:p>
+          <w:p>
+            <w:pPr>
+              <w:spacing w:before="120"/>
+            </w:pPr>
+            <w:r>
+              <w:t>Il faudrait expliquer les méthodes utilisées pour obtenir les résultats que tu exposes. Tu peux donner davantage de vocabulaire mathématique.</w:t>
+            </w:r>
           </w:p>
           <w:p>
             <w:pPr>
@@ -5404,7 +5947,21 @@
                 <w:b/>
                 <w:bCs/>
               </w:rPr>
-              <w:t>Note : /1</w:t>
+              <w:t xml:space="preserve">Note : </w:t>
+            </w:r>
+            <w:r>
+              <w:rPr>
+                <w:b/>
+                <w:bCs/>
+              </w:rPr>
+              <w:t>7</w:t>
+            </w:r>
+            <w:r>
+              <w:rPr>
+                <w:b/>
+                <w:bCs/>
+              </w:rPr>
+              <w:t>/1</w:t>
             </w:r>
             <w:r>
               <w:rPr>

</xml_diff>

<commit_message>
Mise à jour du 13/05/2025
</commit_message>
<xml_diff>
--- a/Premiere Spe/02-Second_degre/Paradoxe_de_Braess/1spe Evaluation paradoxe de Braess.docx
+++ b/Premiere Spe/02-Second_degre/Paradoxe_de_Braess/1spe Evaluation paradoxe de Braess.docx
@@ -243,12 +243,21 @@
               </w:rPr>
               <w:t xml:space="preserve">NOM : </w:t>
             </w:r>
-            <w:r>
-              <w:rPr>
-                <w:b/>
-                <w:bCs/>
-              </w:rPr>
-              <w:t>Lamis BENMEZIANE</w:t>
+            <w:proofErr w:type="spellStart"/>
+            <w:r>
+              <w:rPr>
+                <w:b/>
+                <w:bCs/>
+              </w:rPr>
+              <w:t>Lamis</w:t>
+            </w:r>
+            <w:proofErr w:type="spellEnd"/>
+            <w:r>
+              <w:rPr>
+                <w:b/>
+                <w:bCs/>
+              </w:rPr>
+              <w:t xml:space="preserve"> BENMEZIANE</w:t>
             </w:r>
           </w:p>
           <w:p>
@@ -415,12 +424,21 @@
               </w:rPr>
               <w:t xml:space="preserve">NOM : </w:t>
             </w:r>
-            <w:r>
-              <w:rPr>
-                <w:b/>
-                <w:bCs/>
-              </w:rPr>
-              <w:t>Paol BIGOT</w:t>
+            <w:proofErr w:type="spellStart"/>
+            <w:r>
+              <w:rPr>
+                <w:b/>
+                <w:bCs/>
+              </w:rPr>
+              <w:t>Paol</w:t>
+            </w:r>
+            <w:proofErr w:type="spellEnd"/>
+            <w:r>
+              <w:rPr>
+                <w:b/>
+                <w:bCs/>
+              </w:rPr>
+              <w:t xml:space="preserve"> BIGOT</w:t>
             </w:r>
           </w:p>
           <w:p>
@@ -915,7 +933,15 @@
               <w:spacing w:before="120"/>
             </w:pPr>
             <w:r>
-              <w:t>Tu as bien expliqué le paradoxe de Braess.</w:t>
+              <w:t xml:space="preserve">Tu as bien expliqué le paradoxe de </w:t>
+            </w:r>
+            <w:proofErr w:type="spellStart"/>
+            <w:r>
+              <w:t>Braess</w:t>
+            </w:r>
+            <w:proofErr w:type="spellEnd"/>
+            <w:r>
+              <w:t>.</w:t>
             </w:r>
           </w:p>
           <w:p>
@@ -2153,7 +2179,15 @@
               <w:spacing w:before="120"/>
             </w:pPr>
             <w:r>
-              <w:t>Bien pour la présentation du paradoxe de Braess.</w:t>
+              <w:t xml:space="preserve">Bien pour la présentation du paradoxe de </w:t>
+            </w:r>
+            <w:proofErr w:type="spellStart"/>
+            <w:r>
+              <w:t>Braess</w:t>
+            </w:r>
+            <w:proofErr w:type="spellEnd"/>
+            <w:r>
+              <w:t>.</w:t>
             </w:r>
           </w:p>
           <w:p>
@@ -2475,12 +2509,21 @@
               </w:rPr>
               <w:t xml:space="preserve">NOM : </w:t>
             </w:r>
-            <w:r>
-              <w:rPr>
-                <w:b/>
-                <w:bCs/>
-              </w:rPr>
-              <w:t>Maélie LAMBOUR</w:t>
+            <w:proofErr w:type="spellStart"/>
+            <w:r>
+              <w:rPr>
+                <w:b/>
+                <w:bCs/>
+              </w:rPr>
+              <w:t>Maélie</w:t>
+            </w:r>
+            <w:proofErr w:type="spellEnd"/>
+            <w:r>
+              <w:rPr>
+                <w:b/>
+                <w:bCs/>
+              </w:rPr>
+              <w:t xml:space="preserve"> LAMBOUR</w:t>
             </w:r>
           </w:p>
           <w:p>
@@ -2736,7 +2779,15 @@
               <w:spacing w:before="120"/>
             </w:pPr>
             <w:r>
-              <w:t>Il manque quelques recherches sur le paradoxe de Braess.</w:t>
+              <w:t xml:space="preserve">Il manque quelques recherches sur le paradoxe de </w:t>
+            </w:r>
+            <w:proofErr w:type="spellStart"/>
+            <w:r>
+              <w:t>Braess</w:t>
+            </w:r>
+            <w:proofErr w:type="spellEnd"/>
+            <w:r>
+              <w:t>.</w:t>
             </w:r>
           </w:p>
           <w:p>
@@ -3602,7 +3653,15 @@
               <w:spacing w:before="120"/>
             </w:pPr>
             <w:r>
-              <w:t>Il faudrait ajouter quelques recherches sur le paradoxe de Braess.</w:t>
+              <w:t xml:space="preserve">Il faudrait ajouter quelques recherches sur le paradoxe de </w:t>
+            </w:r>
+            <w:proofErr w:type="spellStart"/>
+            <w:r>
+              <w:t>Braess</w:t>
+            </w:r>
+            <w:proofErr w:type="spellEnd"/>
+            <w:r>
+              <w:t>.</w:t>
             </w:r>
           </w:p>
           <w:p>
@@ -3924,12 +3983,21 @@
               </w:rPr>
               <w:t xml:space="preserve">NOM : </w:t>
             </w:r>
-            <w:r>
-              <w:rPr>
-                <w:b/>
-                <w:bCs/>
-              </w:rPr>
-              <w:t>Georgiana MATEI</w:t>
+            <w:proofErr w:type="spellStart"/>
+            <w:r>
+              <w:rPr>
+                <w:b/>
+                <w:bCs/>
+              </w:rPr>
+              <w:t>Georgiana</w:t>
+            </w:r>
+            <w:proofErr w:type="spellEnd"/>
+            <w:r>
+              <w:rPr>
+                <w:b/>
+                <w:bCs/>
+              </w:rPr>
+              <w:t xml:space="preserve"> MATEI</w:t>
             </w:r>
           </w:p>
           <w:p>
@@ -4529,7 +4597,15 @@
               <w:spacing w:before="120"/>
             </w:pPr>
             <w:r>
-              <w:t>Tu aurais pu ajouter des recherches sur le paradoxe de Braess.</w:t>
+              <w:t xml:space="preserve">Tu aurais pu ajouter des recherches sur le paradoxe de </w:t>
+            </w:r>
+            <w:proofErr w:type="spellStart"/>
+            <w:r>
+              <w:t>Braess</w:t>
+            </w:r>
+            <w:proofErr w:type="spellEnd"/>
+            <w:r>
+              <w:t>.</w:t>
             </w:r>
           </w:p>
           <w:p>
@@ -4674,12 +4750,21 @@
               </w:rPr>
               <w:t xml:space="preserve">NOM : </w:t>
             </w:r>
-            <w:r>
-              <w:rPr>
-                <w:b/>
-                <w:bCs/>
-              </w:rPr>
-              <w:t>Lilou PACTOLE</w:t>
+            <w:proofErr w:type="spellStart"/>
+            <w:r>
+              <w:rPr>
+                <w:b/>
+                <w:bCs/>
+              </w:rPr>
+              <w:t>Lilou</w:t>
+            </w:r>
+            <w:proofErr w:type="spellEnd"/>
+            <w:r>
+              <w:rPr>
+                <w:b/>
+                <w:bCs/>
+              </w:rPr>
+              <w:t xml:space="preserve"> PACTOLE</w:t>
             </w:r>
           </w:p>
           <w:p>
@@ -4846,12 +4931,21 @@
               </w:rPr>
               <w:t xml:space="preserve">NOM : </w:t>
             </w:r>
-            <w:r>
-              <w:rPr>
-                <w:b/>
-                <w:bCs/>
-              </w:rPr>
-              <w:t>Enaëlle PUEL</w:t>
+            <w:proofErr w:type="spellStart"/>
+            <w:r>
+              <w:rPr>
+                <w:b/>
+                <w:bCs/>
+              </w:rPr>
+              <w:t>Enaëlle</w:t>
+            </w:r>
+            <w:proofErr w:type="spellEnd"/>
+            <w:r>
+              <w:rPr>
+                <w:b/>
+                <w:bCs/>
+              </w:rPr>
+              <w:t xml:space="preserve"> PUEL</w:t>
             </w:r>
           </w:p>
           <w:p>
@@ -4935,7 +5029,15 @@
               <w:spacing w:before="120"/>
             </w:pPr>
             <w:r>
-              <w:t>Bien pour les recherches autour du paradoxe de Baess.</w:t>
+              <w:t xml:space="preserve">Bien pour les recherches autour du paradoxe de </w:t>
+            </w:r>
+            <w:proofErr w:type="spellStart"/>
+            <w:r>
+              <w:t>Baess</w:t>
+            </w:r>
+            <w:proofErr w:type="spellEnd"/>
+            <w:r>
+              <w:t>.</w:t>
             </w:r>
           </w:p>
           <w:p>
@@ -5328,6 +5430,9 @@
             <w:pPr>
               <w:spacing w:before="120"/>
             </w:pPr>
+            <w:r>
+              <w:t>Bien pour l’introduction.</w:t>
+            </w:r>
           </w:p>
           <w:p>
             <w:pPr>
@@ -5357,6 +5462,70 @@
                 <w:bCs/>
               </w:rPr>
               <w:t xml:space="preserve"> </w:t>
+            </w:r>
+          </w:p>
+          <w:p>
+            <w:pPr>
+              <w:spacing w:before="120"/>
+              <w:rPr>
+                <w:rFonts w:eastAsiaTheme="minorEastAsia"/>
+              </w:rPr>
+            </w:pPr>
+            <m:oMath>
+              <m:r>
+                <w:rPr>
+                  <w:rFonts w:ascii="Cambria Math" w:hAnsi="Cambria Math"/>
+                </w:rPr>
+                <m:t>f(p)</m:t>
+              </m:r>
+            </m:oMath>
+            <w:r>
+              <w:rPr>
+                <w:rFonts w:eastAsiaTheme="minorEastAsia"/>
+              </w:rPr>
+              <w:t xml:space="preserve"> </w:t>
+            </w:r>
+            <w:proofErr w:type="gramStart"/>
+            <w:r>
+              <w:rPr>
+                <w:rFonts w:eastAsiaTheme="minorEastAsia"/>
+              </w:rPr>
+              <w:t>se</w:t>
+            </w:r>
+            <w:proofErr w:type="gramEnd"/>
+            <w:r>
+              <w:rPr>
+                <w:rFonts w:eastAsiaTheme="minorEastAsia"/>
+              </w:rPr>
+              <w:t xml:space="preserve"> lit « </w:t>
+            </w:r>
+            <m:oMath>
+              <m:r>
+                <w:rPr>
+                  <w:rFonts w:ascii="Cambria Math" w:eastAsiaTheme="minorEastAsia" w:hAnsi="Cambria Math"/>
+                </w:rPr>
+                <m:t>f</m:t>
+              </m:r>
+            </m:oMath>
+            <w:r>
+              <w:rPr>
+                <w:rFonts w:eastAsiaTheme="minorEastAsia"/>
+              </w:rPr>
+              <w:t xml:space="preserve"> de </w:t>
+            </w:r>
+            <m:oMath>
+              <m:r>
+                <w:rPr>
+                  <w:rFonts w:ascii="Cambria Math" w:eastAsiaTheme="minorEastAsia" w:hAnsi="Cambria Math"/>
+                </w:rPr>
+                <m:t>p</m:t>
+              </m:r>
+            </m:oMath>
+            <w:r>
+              <w:rPr>
+                <w:rFonts w:eastAsiaTheme="minorEastAsia"/>
+              </w:rPr>
+              <w:t> ».</w:t>
             </w:r>
           </w:p>
           <w:p>
@@ -5607,6 +5776,7 @@
                 <w:b/>
                 <w:bCs/>
               </w:rPr>
+              <w:lastRenderedPageBreak/>
               <w:t xml:space="preserve">NOM : </w:t>
             </w:r>
             <w:r>
@@ -5630,7 +5800,6 @@
                 <w:b/>
                 <w:bCs/>
               </w:rPr>
-              <w:lastRenderedPageBreak/>
               <w:t>Qualité de la parole</w:t>
             </w:r>
             <w:r>

</xml_diff>

<commit_message>
Mise à jour du 14/05/2025
</commit_message>
<xml_diff>
--- a/Premiere Spe/02-Second_degre/Paradoxe_de_Braess/1spe Evaluation paradoxe de Braess.docx
+++ b/Premiere Spe/02-Second_degre/Paradoxe_de_Braess/1spe Evaluation paradoxe de Braess.docx
@@ -243,21 +243,12 @@
               </w:rPr>
               <w:t xml:space="preserve">NOM : </w:t>
             </w:r>
-            <w:proofErr w:type="spellStart"/>
-            <w:r>
-              <w:rPr>
-                <w:b/>
-                <w:bCs/>
-              </w:rPr>
-              <w:t>Lamis</w:t>
-            </w:r>
-            <w:proofErr w:type="spellEnd"/>
-            <w:r>
-              <w:rPr>
-                <w:b/>
-                <w:bCs/>
-              </w:rPr>
-              <w:t xml:space="preserve"> BENMEZIANE</w:t>
+            <w:r>
+              <w:rPr>
+                <w:b/>
+                <w:bCs/>
+              </w:rPr>
+              <w:t>Lamis BENMEZIANE</w:t>
             </w:r>
           </w:p>
           <w:p>
@@ -289,11 +280,21 @@
               </w:rPr>
               <w:t xml:space="preserve">: </w:t>
             </w:r>
-          </w:p>
-          <w:p>
-            <w:pPr>
-              <w:spacing w:before="120"/>
-            </w:pPr>
+            <w:r>
+              <w:rPr>
+                <w:b/>
+                <w:bCs/>
+              </w:rPr>
+              <w:t>TB</w:t>
+            </w:r>
+          </w:p>
+          <w:p>
+            <w:pPr>
+              <w:spacing w:before="120"/>
+            </w:pPr>
+            <w:r>
+              <w:t>Voix claire et posée, oral dynamique</w:t>
+            </w:r>
           </w:p>
           <w:p>
             <w:pPr>
@@ -310,26 +311,51 @@
               </w:rPr>
               <w:t xml:space="preserve">Qualité du discours : </w:t>
             </w:r>
-          </w:p>
-          <w:p>
-            <w:pPr>
-              <w:spacing w:before="120"/>
-            </w:pPr>
-          </w:p>
-          <w:p>
-            <w:pPr>
-              <w:spacing w:before="120"/>
-              <w:rPr>
-                <w:b/>
-                <w:bCs/>
-              </w:rPr>
-            </w:pPr>
-            <w:r>
-              <w:rPr>
-                <w:b/>
-                <w:bCs/>
-              </w:rPr>
-              <w:t>Connaissances mathématiques</w:t>
+            <w:r>
+              <w:rPr>
+                <w:b/>
+                <w:bCs/>
+              </w:rPr>
+              <w:t>Satisfaisant</w:t>
+            </w:r>
+          </w:p>
+          <w:p>
+            <w:pPr>
+              <w:spacing w:before="120"/>
+            </w:pPr>
+            <w:r>
+              <w:t>La situation est bien expliquée.</w:t>
+            </w:r>
+          </w:p>
+          <w:p>
+            <w:pPr>
+              <w:spacing w:before="120"/>
+            </w:pPr>
+            <w:r>
+              <w:t>Il manque une partie sur le paradoxe.</w:t>
+            </w:r>
+          </w:p>
+          <w:p>
+            <w:pPr>
+              <w:spacing w:before="120"/>
+              <w:rPr>
+                <w:b/>
+                <w:bCs/>
+              </w:rPr>
+            </w:pPr>
+            <w:r>
+              <w:rPr>
+                <w:b/>
+                <w:bCs/>
+              </w:rPr>
+              <w:t>Explications</w:t>
+            </w:r>
+            <w:r>
+              <w:rPr>
+                <w:b/>
+                <w:bCs/>
+              </w:rPr>
+              <w:t xml:space="preserve"> mathématiques</w:t>
             </w:r>
             <w:r>
               <w:rPr>
@@ -345,11 +371,21 @@
               </w:rPr>
               <w:t xml:space="preserve"> </w:t>
             </w:r>
-          </w:p>
-          <w:p>
-            <w:pPr>
-              <w:spacing w:before="120"/>
-            </w:pPr>
+            <w:r>
+              <w:rPr>
+                <w:b/>
+                <w:bCs/>
+              </w:rPr>
+              <w:t>Satisfaisant</w:t>
+            </w:r>
+          </w:p>
+          <w:p>
+            <w:pPr>
+              <w:spacing w:before="120"/>
+            </w:pPr>
+            <w:r>
+              <w:t>Tu peux ajouter un peu de vocabulaire mathématique et l’explication des méthodes utilisées.</w:t>
+            </w:r>
           </w:p>
           <w:p>
             <w:pPr>
@@ -372,7 +408,21 @@
                 <w:b/>
                 <w:bCs/>
               </w:rPr>
-              <w:t>Note : /1</w:t>
+              <w:t xml:space="preserve">Note : </w:t>
+            </w:r>
+            <w:r>
+              <w:rPr>
+                <w:b/>
+                <w:bCs/>
+              </w:rPr>
+              <w:t>10</w:t>
+            </w:r>
+            <w:r>
+              <w:rPr>
+                <w:b/>
+                <w:bCs/>
+              </w:rPr>
+              <w:t>/1</w:t>
             </w:r>
             <w:r>
               <w:rPr>
@@ -424,21 +474,12 @@
               </w:rPr>
               <w:t xml:space="preserve">NOM : </w:t>
             </w:r>
-            <w:proofErr w:type="spellStart"/>
-            <w:r>
-              <w:rPr>
-                <w:b/>
-                <w:bCs/>
-              </w:rPr>
-              <w:t>Paol</w:t>
-            </w:r>
-            <w:proofErr w:type="spellEnd"/>
-            <w:r>
-              <w:rPr>
-                <w:b/>
-                <w:bCs/>
-              </w:rPr>
-              <w:t xml:space="preserve"> BIGOT</w:t>
+            <w:r>
+              <w:rPr>
+                <w:b/>
+                <w:bCs/>
+              </w:rPr>
+              <w:t>Paol BIGOT</w:t>
             </w:r>
           </w:p>
           <w:p>
@@ -470,11 +511,21 @@
               </w:rPr>
               <w:t xml:space="preserve">: </w:t>
             </w:r>
-          </w:p>
-          <w:p>
-            <w:pPr>
-              <w:spacing w:before="120"/>
-            </w:pPr>
+            <w:r>
+              <w:rPr>
+                <w:b/>
+                <w:bCs/>
+              </w:rPr>
+              <w:t>Satisfaisant</w:t>
+            </w:r>
+          </w:p>
+          <w:p>
+            <w:pPr>
+              <w:spacing w:before="120"/>
+            </w:pPr>
+            <w:r>
+              <w:t>Voix claire et posée. Tu peux davantage moduler ta voix.</w:t>
+            </w:r>
           </w:p>
           <w:p>
             <w:pPr>
@@ -491,26 +542,51 @@
               </w:rPr>
               <w:t xml:space="preserve">Qualité du discours : </w:t>
             </w:r>
-          </w:p>
-          <w:p>
-            <w:pPr>
-              <w:spacing w:before="120"/>
-            </w:pPr>
-          </w:p>
-          <w:p>
-            <w:pPr>
-              <w:spacing w:before="120"/>
-              <w:rPr>
-                <w:b/>
-                <w:bCs/>
-              </w:rPr>
-            </w:pPr>
-            <w:r>
-              <w:rPr>
-                <w:b/>
-                <w:bCs/>
-              </w:rPr>
-              <w:t>Connaissances mathématiques</w:t>
+            <w:r>
+              <w:rPr>
+                <w:b/>
+                <w:bCs/>
+              </w:rPr>
+              <w:t>TB</w:t>
+            </w:r>
+          </w:p>
+          <w:p>
+            <w:pPr>
+              <w:spacing w:before="120"/>
+            </w:pPr>
+            <w:r>
+              <w:t>Tu peux prendre davantage de temps pour introduire la situation.</w:t>
+            </w:r>
+          </w:p>
+          <w:p>
+            <w:pPr>
+              <w:spacing w:before="120"/>
+            </w:pPr>
+            <w:r>
+              <w:t>Bien pour l’ajout de situations où interviennent ce paradoxe.</w:t>
+            </w:r>
+          </w:p>
+          <w:p>
+            <w:pPr>
+              <w:spacing w:before="120"/>
+              <w:rPr>
+                <w:b/>
+                <w:bCs/>
+              </w:rPr>
+            </w:pPr>
+            <w:r>
+              <w:rPr>
+                <w:b/>
+                <w:bCs/>
+              </w:rPr>
+              <w:t xml:space="preserve">Explications </w:t>
+            </w:r>
+            <w:r>
+              <w:rPr>
+                <w:b/>
+                <w:bCs/>
+              </w:rPr>
+              <w:t>mathématiques</w:t>
             </w:r>
             <w:r>
               <w:rPr>
@@ -526,11 +602,21 @@
               </w:rPr>
               <w:t xml:space="preserve"> </w:t>
             </w:r>
-          </w:p>
-          <w:p>
-            <w:pPr>
-              <w:spacing w:before="120"/>
-            </w:pPr>
+            <w:r>
+              <w:rPr>
+                <w:b/>
+                <w:bCs/>
+              </w:rPr>
+              <w:t>fragile</w:t>
+            </w:r>
+          </w:p>
+          <w:p>
+            <w:pPr>
+              <w:spacing w:before="120"/>
+            </w:pPr>
+            <w:r>
+              <w:t>Tu peux donner davantage d’explications sur les méthodes utilisées pour étudier les différentes fonctions.</w:t>
+            </w:r>
           </w:p>
           <w:p>
             <w:pPr>
@@ -553,7 +639,21 @@
                 <w:b/>
                 <w:bCs/>
               </w:rPr>
-              <w:t>Note : /1</w:t>
+              <w:t xml:space="preserve">Note : </w:t>
+            </w:r>
+            <w:r>
+              <w:rPr>
+                <w:b/>
+                <w:bCs/>
+              </w:rPr>
+              <w:t>9</w:t>
+            </w:r>
+            <w:r>
+              <w:rPr>
+                <w:b/>
+                <w:bCs/>
+              </w:rPr>
+              <w:t>/1</w:t>
             </w:r>
             <w:r>
               <w:rPr>
@@ -933,15 +1033,7 @@
               <w:spacing w:before="120"/>
             </w:pPr>
             <w:r>
-              <w:t xml:space="preserve">Tu as bien expliqué le paradoxe de </w:t>
-            </w:r>
-            <w:proofErr w:type="spellStart"/>
-            <w:r>
-              <w:t>Braess</w:t>
-            </w:r>
-            <w:proofErr w:type="spellEnd"/>
-            <w:r>
-              <w:t>.</w:t>
+              <w:t>Tu as bien expliqué le paradoxe de Braess.</w:t>
             </w:r>
           </w:p>
           <w:p>
@@ -2179,15 +2271,7 @@
               <w:spacing w:before="120"/>
             </w:pPr>
             <w:r>
-              <w:t xml:space="preserve">Bien pour la présentation du paradoxe de </w:t>
-            </w:r>
-            <w:proofErr w:type="spellStart"/>
-            <w:r>
-              <w:t>Braess</w:t>
-            </w:r>
-            <w:proofErr w:type="spellEnd"/>
-            <w:r>
-              <w:t>.</w:t>
+              <w:t>Bien pour la présentation du paradoxe de Braess.</w:t>
             </w:r>
           </w:p>
           <w:p>
@@ -2374,11 +2458,21 @@
               </w:rPr>
               <w:t xml:space="preserve">: </w:t>
             </w:r>
-          </w:p>
-          <w:p>
-            <w:pPr>
-              <w:spacing w:before="120"/>
-            </w:pPr>
+            <w:r>
+              <w:rPr>
+                <w:b/>
+                <w:bCs/>
+              </w:rPr>
+              <w:t>TB</w:t>
+            </w:r>
+          </w:p>
+          <w:p>
+            <w:pPr>
+              <w:spacing w:before="120"/>
+            </w:pPr>
+            <w:r>
+              <w:t>Voix claire et dynamique</w:t>
+            </w:r>
           </w:p>
           <w:p>
             <w:pPr>
@@ -2395,26 +2489,51 @@
               </w:rPr>
               <w:t xml:space="preserve">Qualité du discours : </w:t>
             </w:r>
-          </w:p>
-          <w:p>
-            <w:pPr>
-              <w:spacing w:before="120"/>
-            </w:pPr>
-          </w:p>
-          <w:p>
-            <w:pPr>
-              <w:spacing w:before="120"/>
-              <w:rPr>
-                <w:b/>
-                <w:bCs/>
-              </w:rPr>
-            </w:pPr>
-            <w:r>
-              <w:rPr>
-                <w:b/>
-                <w:bCs/>
-              </w:rPr>
-              <w:t>Connaissances mathématiques</w:t>
+            <w:r>
+              <w:rPr>
+                <w:b/>
+                <w:bCs/>
+              </w:rPr>
+              <w:t>Fragile</w:t>
+            </w:r>
+          </w:p>
+          <w:p>
+            <w:pPr>
+              <w:spacing w:before="120"/>
+            </w:pPr>
+            <w:r>
+              <w:t>La situation est très bien introduite.</w:t>
+            </w:r>
+          </w:p>
+          <w:p>
+            <w:pPr>
+              <w:spacing w:before="120"/>
+            </w:pPr>
+            <w:r>
+              <w:t>Tu n’as pas mis en évidence le paradoxe.</w:t>
+            </w:r>
+          </w:p>
+          <w:p>
+            <w:pPr>
+              <w:spacing w:before="120"/>
+              <w:rPr>
+                <w:b/>
+                <w:bCs/>
+              </w:rPr>
+            </w:pPr>
+            <w:r>
+              <w:rPr>
+                <w:b/>
+                <w:bCs/>
+              </w:rPr>
+              <w:t>Explications</w:t>
+            </w:r>
+            <w:r>
+              <w:rPr>
+                <w:b/>
+                <w:bCs/>
+              </w:rPr>
+              <w:t xml:space="preserve"> mathématiques</w:t>
             </w:r>
             <w:r>
               <w:rPr>
@@ -2430,11 +2549,38 @@
               </w:rPr>
               <w:t xml:space="preserve"> </w:t>
             </w:r>
-          </w:p>
-          <w:p>
-            <w:pPr>
-              <w:spacing w:before="120"/>
-            </w:pPr>
+            <w:r>
+              <w:rPr>
+                <w:b/>
+                <w:bCs/>
+              </w:rPr>
+              <w:t>Satisfaisant</w:t>
+            </w:r>
+          </w:p>
+          <w:p>
+            <w:pPr>
+              <w:spacing w:before="120"/>
+            </w:pPr>
+            <w:r>
+              <w:t>Bien pour la présentation des fonctions.</w:t>
+            </w:r>
+          </w:p>
+          <w:p>
+            <w:pPr>
+              <w:spacing w:before="120"/>
+            </w:pPr>
+            <w:r>
+              <w:t>Tu peux présenter les méthodes utilisées (notamment pour établir l’état d’équilibre du réseau dans la 2</w:t>
+            </w:r>
+            <w:r>
+              <w:rPr>
+                <w:vertAlign w:val="superscript"/>
+              </w:rPr>
+              <w:t>e</w:t>
+            </w:r>
+            <w:r>
+              <w:t xml:space="preserve"> partie).</w:t>
+            </w:r>
           </w:p>
           <w:p>
             <w:pPr>
@@ -2457,7 +2603,21 @@
                 <w:b/>
                 <w:bCs/>
               </w:rPr>
-              <w:t>Note : /1</w:t>
+              <w:t xml:space="preserve">Note : </w:t>
+            </w:r>
+            <w:r>
+              <w:rPr>
+                <w:b/>
+                <w:bCs/>
+              </w:rPr>
+              <w:t>9</w:t>
+            </w:r>
+            <w:r>
+              <w:rPr>
+                <w:b/>
+                <w:bCs/>
+              </w:rPr>
+              <w:t>/1</w:t>
             </w:r>
             <w:r>
               <w:rPr>
@@ -2509,21 +2669,12 @@
               </w:rPr>
               <w:t xml:space="preserve">NOM : </w:t>
             </w:r>
-            <w:proofErr w:type="spellStart"/>
-            <w:r>
-              <w:rPr>
-                <w:b/>
-                <w:bCs/>
-              </w:rPr>
-              <w:t>Maélie</w:t>
-            </w:r>
-            <w:proofErr w:type="spellEnd"/>
-            <w:r>
-              <w:rPr>
-                <w:b/>
-                <w:bCs/>
-              </w:rPr>
-              <w:t xml:space="preserve"> LAMBOUR</w:t>
+            <w:r>
+              <w:rPr>
+                <w:b/>
+                <w:bCs/>
+              </w:rPr>
+              <w:t>Maélie LAMBOUR</w:t>
             </w:r>
           </w:p>
           <w:p>
@@ -2555,11 +2706,21 @@
               </w:rPr>
               <w:t xml:space="preserve">: </w:t>
             </w:r>
-          </w:p>
-          <w:p>
-            <w:pPr>
-              <w:spacing w:before="120"/>
-            </w:pPr>
+            <w:r>
+              <w:rPr>
+                <w:b/>
+                <w:bCs/>
+              </w:rPr>
+              <w:t>TB</w:t>
+            </w:r>
+          </w:p>
+          <w:p>
+            <w:pPr>
+              <w:spacing w:before="120"/>
+            </w:pPr>
+            <w:r>
+              <w:t>Voix claire et posée, discours fluide.</w:t>
+            </w:r>
           </w:p>
           <w:p>
             <w:pPr>
@@ -2576,26 +2737,51 @@
               </w:rPr>
               <w:t xml:space="preserve">Qualité du discours : </w:t>
             </w:r>
-          </w:p>
-          <w:p>
-            <w:pPr>
-              <w:spacing w:before="120"/>
-            </w:pPr>
-          </w:p>
-          <w:p>
-            <w:pPr>
-              <w:spacing w:before="120"/>
-              <w:rPr>
-                <w:b/>
-                <w:bCs/>
-              </w:rPr>
-            </w:pPr>
-            <w:r>
-              <w:rPr>
-                <w:b/>
-                <w:bCs/>
-              </w:rPr>
-              <w:t>Connaissances mathématiques</w:t>
+            <w:r>
+              <w:rPr>
+                <w:b/>
+                <w:bCs/>
+              </w:rPr>
+              <w:t>Fragile</w:t>
+            </w:r>
+          </w:p>
+          <w:p>
+            <w:pPr>
+              <w:spacing w:before="120"/>
+            </w:pPr>
+            <w:r>
+              <w:t>La situation est bien introduite.</w:t>
+            </w:r>
+          </w:p>
+          <w:p>
+            <w:pPr>
+              <w:spacing w:before="120"/>
+            </w:pPr>
+            <w:r>
+              <w:t>Tu n’as pas expliqué en quoi la situation est paradoxale : la fermeture d’une route entraine une accélération du trafic pour tous les usagers.</w:t>
+            </w:r>
+          </w:p>
+          <w:p>
+            <w:pPr>
+              <w:spacing w:before="120"/>
+              <w:rPr>
+                <w:b/>
+                <w:bCs/>
+              </w:rPr>
+            </w:pPr>
+            <w:r>
+              <w:rPr>
+                <w:b/>
+                <w:bCs/>
+              </w:rPr>
+              <w:t>Explications</w:t>
+            </w:r>
+            <w:r>
+              <w:rPr>
+                <w:b/>
+                <w:bCs/>
+              </w:rPr>
+              <w:t xml:space="preserve"> mathématiques</w:t>
             </w:r>
             <w:r>
               <w:rPr>
@@ -2611,11 +2797,21 @@
               </w:rPr>
               <w:t xml:space="preserve"> </w:t>
             </w:r>
-          </w:p>
-          <w:p>
-            <w:pPr>
-              <w:spacing w:before="120"/>
-            </w:pPr>
+            <w:r>
+              <w:rPr>
+                <w:b/>
+                <w:bCs/>
+              </w:rPr>
+              <w:t>Satisfaisant</w:t>
+            </w:r>
+          </w:p>
+          <w:p>
+            <w:pPr>
+              <w:spacing w:before="120"/>
+            </w:pPr>
+            <w:r>
+              <w:t>Tu peux utiliser davantage de vocabulaire mathématique (nature des fonctions)</w:t>
+            </w:r>
           </w:p>
           <w:p>
             <w:pPr>
@@ -2638,7 +2834,21 @@
                 <w:b/>
                 <w:bCs/>
               </w:rPr>
-              <w:t>Note : /1</w:t>
+              <w:t xml:space="preserve">Note : </w:t>
+            </w:r>
+            <w:r>
+              <w:rPr>
+                <w:b/>
+                <w:bCs/>
+              </w:rPr>
+              <w:t>9</w:t>
+            </w:r>
+            <w:r>
+              <w:rPr>
+                <w:b/>
+                <w:bCs/>
+              </w:rPr>
+              <w:t>/1</w:t>
             </w:r>
             <w:r>
               <w:rPr>
@@ -2756,6 +2966,7 @@
                 <w:b/>
                 <w:bCs/>
               </w:rPr>
+              <w:lastRenderedPageBreak/>
               <w:t xml:space="preserve">Qualité du discours : </w:t>
             </w:r>
             <w:r>
@@ -2779,15 +2990,7 @@
               <w:spacing w:before="120"/>
             </w:pPr>
             <w:r>
-              <w:t xml:space="preserve">Il manque quelques recherches sur le paradoxe de </w:t>
-            </w:r>
-            <w:proofErr w:type="spellStart"/>
-            <w:r>
-              <w:t>Braess</w:t>
-            </w:r>
-            <w:proofErr w:type="spellEnd"/>
-            <w:r>
-              <w:t>.</w:t>
+              <w:t>Il manque quelques recherches sur le paradoxe de Braess.</w:t>
             </w:r>
           </w:p>
           <w:p>
@@ -2958,7 +3161,6 @@
                 <w:b/>
                 <w:bCs/>
               </w:rPr>
-              <w:lastRenderedPageBreak/>
               <w:t>Qualité de la parole</w:t>
             </w:r>
             <w:r>
@@ -3257,11 +3459,21 @@
               </w:rPr>
               <w:t xml:space="preserve">: </w:t>
             </w:r>
-          </w:p>
-          <w:p>
-            <w:pPr>
-              <w:spacing w:before="120"/>
-            </w:pPr>
+            <w:r>
+              <w:rPr>
+                <w:b/>
+                <w:bCs/>
+              </w:rPr>
+              <w:t>TB</w:t>
+            </w:r>
+          </w:p>
+          <w:p>
+            <w:pPr>
+              <w:spacing w:before="120"/>
+            </w:pPr>
+            <w:r>
+              <w:t>Voix claire et posée.</w:t>
+            </w:r>
           </w:p>
           <w:p>
             <w:pPr>
@@ -3278,26 +3490,51 @@
               </w:rPr>
               <w:t xml:space="preserve">Qualité du discours : </w:t>
             </w:r>
-          </w:p>
-          <w:p>
-            <w:pPr>
-              <w:spacing w:before="120"/>
-            </w:pPr>
-          </w:p>
-          <w:p>
-            <w:pPr>
-              <w:spacing w:before="120"/>
-              <w:rPr>
-                <w:b/>
-                <w:bCs/>
-              </w:rPr>
-            </w:pPr>
-            <w:r>
-              <w:rPr>
-                <w:b/>
-                <w:bCs/>
-              </w:rPr>
-              <w:t>Connaissances mathématiques</w:t>
+            <w:r>
+              <w:rPr>
+                <w:b/>
+                <w:bCs/>
+              </w:rPr>
+              <w:t>Fragile</w:t>
+            </w:r>
+          </w:p>
+          <w:p>
+            <w:pPr>
+              <w:spacing w:before="120"/>
+            </w:pPr>
+            <w:r>
+              <w:t>La situation est bien expliquée.</w:t>
+            </w:r>
+          </w:p>
+          <w:p>
+            <w:pPr>
+              <w:spacing w:before="120"/>
+            </w:pPr>
+            <w:r>
+              <w:t>Tu n’as pas expliqué le paradoxe.</w:t>
+            </w:r>
+          </w:p>
+          <w:p>
+            <w:pPr>
+              <w:spacing w:before="120"/>
+              <w:rPr>
+                <w:b/>
+                <w:bCs/>
+              </w:rPr>
+            </w:pPr>
+            <w:r>
+              <w:rPr>
+                <w:b/>
+                <w:bCs/>
+              </w:rPr>
+              <w:t>Explications</w:t>
+            </w:r>
+            <w:r>
+              <w:rPr>
+                <w:b/>
+                <w:bCs/>
+              </w:rPr>
+              <w:t xml:space="preserve"> mathématiques</w:t>
             </w:r>
             <w:r>
               <w:rPr>
@@ -3311,6 +3548,13 @@
                 <w:b/>
                 <w:bCs/>
               </w:rPr>
+              <w:t xml:space="preserve"> Satisfaisant</w:t>
+            </w:r>
+            <w:r>
+              <w:rPr>
+                <w:b/>
+                <w:bCs/>
+              </w:rPr>
               <w:t xml:space="preserve"> </w:t>
             </w:r>
           </w:p>
@@ -3318,6 +3562,15 @@
             <w:pPr>
               <w:spacing w:before="120"/>
             </w:pPr>
+            <w:r>
+              <w:t>Utilisation de vocabulaire mathématique</w:t>
+            </w:r>
+            <w:r>
+              <w:t xml:space="preserve"> précis</w:t>
+            </w:r>
+            <w:r>
+              <w:t>.</w:t>
+            </w:r>
           </w:p>
           <w:p>
             <w:pPr>
@@ -3340,7 +3593,21 @@
                 <w:b/>
                 <w:bCs/>
               </w:rPr>
-              <w:t>Note : /1</w:t>
+              <w:t xml:space="preserve">Note : </w:t>
+            </w:r>
+            <w:r>
+              <w:rPr>
+                <w:b/>
+                <w:bCs/>
+              </w:rPr>
+              <w:t>9</w:t>
+            </w:r>
+            <w:r>
+              <w:rPr>
+                <w:b/>
+                <w:bCs/>
+              </w:rPr>
+              <w:t>/1</w:t>
             </w:r>
             <w:r>
               <w:rPr>
@@ -3653,15 +3920,7 @@
               <w:spacing w:before="120"/>
             </w:pPr>
             <w:r>
-              <w:t xml:space="preserve">Il faudrait ajouter quelques recherches sur le paradoxe de </w:t>
-            </w:r>
-            <w:proofErr w:type="spellStart"/>
-            <w:r>
-              <w:t>Braess</w:t>
-            </w:r>
-            <w:proofErr w:type="spellEnd"/>
-            <w:r>
-              <w:t>.</w:t>
+              <w:t>Il faudrait ajouter quelques recherches sur le paradoxe de Braess.</w:t>
             </w:r>
           </w:p>
           <w:p>
@@ -3983,21 +4242,12 @@
               </w:rPr>
               <w:t xml:space="preserve">NOM : </w:t>
             </w:r>
-            <w:proofErr w:type="spellStart"/>
-            <w:r>
-              <w:rPr>
-                <w:b/>
-                <w:bCs/>
-              </w:rPr>
-              <w:t>Georgiana</w:t>
-            </w:r>
-            <w:proofErr w:type="spellEnd"/>
-            <w:r>
-              <w:rPr>
-                <w:b/>
-                <w:bCs/>
-              </w:rPr>
-              <w:t xml:space="preserve"> MATEI</w:t>
+            <w:r>
+              <w:rPr>
+                <w:b/>
+                <w:bCs/>
+              </w:rPr>
+              <w:t>Georgiana MATEI</w:t>
             </w:r>
           </w:p>
           <w:p>
@@ -4029,47 +4279,89 @@
               </w:rPr>
               <w:t xml:space="preserve">: </w:t>
             </w:r>
-          </w:p>
-          <w:p>
-            <w:pPr>
-              <w:spacing w:before="120"/>
-            </w:pPr>
-          </w:p>
-          <w:p>
-            <w:pPr>
-              <w:spacing w:before="120"/>
-              <w:rPr>
-                <w:b/>
-                <w:bCs/>
-              </w:rPr>
-            </w:pPr>
-            <w:r>
-              <w:rPr>
-                <w:b/>
-                <w:bCs/>
-              </w:rPr>
-              <w:t xml:space="preserve">Qualité du discours : </w:t>
-            </w:r>
-          </w:p>
-          <w:p>
-            <w:pPr>
-              <w:spacing w:before="120"/>
-            </w:pPr>
-          </w:p>
-          <w:p>
-            <w:pPr>
-              <w:spacing w:before="120"/>
-              <w:rPr>
-                <w:b/>
-                <w:bCs/>
-              </w:rPr>
-            </w:pPr>
-            <w:r>
-              <w:rPr>
-                <w:b/>
-                <w:bCs/>
-              </w:rPr>
-              <w:t>Connaissances mathématiques</w:t>
+            <w:r>
+              <w:rPr>
+                <w:b/>
+                <w:bCs/>
+              </w:rPr>
+              <w:t>Satisfaisant</w:t>
+            </w:r>
+          </w:p>
+          <w:p>
+            <w:pPr>
+              <w:spacing w:before="120"/>
+            </w:pPr>
+            <w:r>
+              <w:t>Voix claire et posée, quelques hésitations.</w:t>
+            </w:r>
+          </w:p>
+          <w:p>
+            <w:pPr>
+              <w:spacing w:before="120"/>
+              <w:rPr>
+                <w:b/>
+                <w:bCs/>
+              </w:rPr>
+            </w:pPr>
+            <w:r>
+              <w:rPr>
+                <w:b/>
+                <w:bCs/>
+              </w:rPr>
+              <w:t>Qualité du discours :</w:t>
+            </w:r>
+            <w:r>
+              <w:rPr>
+                <w:b/>
+                <w:bCs/>
+              </w:rPr>
+              <w:t xml:space="preserve"> Satisfaisant</w:t>
+            </w:r>
+            <w:r>
+              <w:rPr>
+                <w:b/>
+                <w:bCs/>
+              </w:rPr>
+              <w:t xml:space="preserve"> </w:t>
+            </w:r>
+          </w:p>
+          <w:p>
+            <w:pPr>
+              <w:spacing w:before="120"/>
+            </w:pPr>
+            <w:r>
+              <w:t>Tu as bien introduit le paradoxe et la situation.</w:t>
+            </w:r>
+          </w:p>
+          <w:p>
+            <w:pPr>
+              <w:spacing w:before="120"/>
+            </w:pPr>
+            <w:r>
+              <w:t>Tu as présenté 3 parties, il n’y en a que 2 dans la situation travaillée.</w:t>
+            </w:r>
+          </w:p>
+          <w:p>
+            <w:pPr>
+              <w:spacing w:before="120"/>
+              <w:rPr>
+                <w:b/>
+                <w:bCs/>
+              </w:rPr>
+            </w:pPr>
+            <w:r>
+              <w:rPr>
+                <w:b/>
+                <w:bCs/>
+              </w:rPr>
+              <w:t>Explications</w:t>
+            </w:r>
+            <w:r>
+              <w:rPr>
+                <w:b/>
+                <w:bCs/>
+              </w:rPr>
+              <w:t xml:space="preserve"> mathématiques</w:t>
             </w:r>
             <w:r>
               <w:rPr>
@@ -4085,11 +4377,21 @@
               </w:rPr>
               <w:t xml:space="preserve"> </w:t>
             </w:r>
-          </w:p>
-          <w:p>
-            <w:pPr>
-              <w:spacing w:before="120"/>
-            </w:pPr>
+            <w:r>
+              <w:rPr>
+                <w:b/>
+                <w:bCs/>
+              </w:rPr>
+              <w:t>fragile</w:t>
+            </w:r>
+          </w:p>
+          <w:p>
+            <w:pPr>
+              <w:spacing w:before="120"/>
+            </w:pPr>
+            <w:r>
+              <w:t>Il faut davantage expliquer les méthodes employées pour étudier les différentes situations.</w:t>
+            </w:r>
           </w:p>
           <w:p>
             <w:pPr>
@@ -4112,7 +4414,21 @@
                 <w:b/>
                 <w:bCs/>
               </w:rPr>
-              <w:t>Note : /1</w:t>
+              <w:t xml:space="preserve">Note : </w:t>
+            </w:r>
+            <w:r>
+              <w:rPr>
+                <w:b/>
+                <w:bCs/>
+              </w:rPr>
+              <w:t>8</w:t>
+            </w:r>
+            <w:r>
+              <w:rPr>
+                <w:b/>
+                <w:bCs/>
+              </w:rPr>
+              <w:t>/1</w:t>
             </w:r>
             <w:r>
               <w:rPr>
@@ -4201,11 +4517,21 @@
               </w:rPr>
               <w:t xml:space="preserve">: </w:t>
             </w:r>
-          </w:p>
-          <w:p>
-            <w:pPr>
-              <w:spacing w:before="120"/>
-            </w:pPr>
+            <w:r>
+              <w:rPr>
+                <w:b/>
+                <w:bCs/>
+              </w:rPr>
+              <w:t>TB</w:t>
+            </w:r>
+          </w:p>
+          <w:p>
+            <w:pPr>
+              <w:spacing w:before="120"/>
+            </w:pPr>
+            <w:r>
+              <w:t>Voix claire et posée, discours fluide.</w:t>
+            </w:r>
           </w:p>
           <w:p>
             <w:pPr>
@@ -4222,11 +4548,29 @@
               </w:rPr>
               <w:t xml:space="preserve">Qualité du discours : </w:t>
             </w:r>
-          </w:p>
-          <w:p>
-            <w:pPr>
-              <w:spacing w:before="120"/>
-            </w:pPr>
+            <w:r>
+              <w:rPr>
+                <w:b/>
+                <w:bCs/>
+              </w:rPr>
+              <w:t>TB</w:t>
+            </w:r>
+          </w:p>
+          <w:p>
+            <w:pPr>
+              <w:spacing w:before="120"/>
+            </w:pPr>
+            <w:r>
+              <w:t>Tu as bien introduit la situation et le paradoxe.</w:t>
+            </w:r>
+          </w:p>
+          <w:p>
+            <w:pPr>
+              <w:spacing w:before="120"/>
+            </w:pPr>
+            <w:r>
+              <w:t>Bien pour les recherches sur des situations où l’on a observé ce paradoxe.</w:t>
+            </w:r>
           </w:p>
           <w:p>
             <w:pPr>
@@ -4257,11 +4601,21 @@
               </w:rPr>
               <w:t xml:space="preserve"> </w:t>
             </w:r>
-          </w:p>
-          <w:p>
-            <w:pPr>
-              <w:spacing w:before="120"/>
-            </w:pPr>
+            <w:r>
+              <w:rPr>
+                <w:b/>
+                <w:bCs/>
+              </w:rPr>
+              <w:t>Satisfaisant</w:t>
+            </w:r>
+          </w:p>
+          <w:p>
+            <w:pPr>
+              <w:spacing w:before="120"/>
+            </w:pPr>
+            <w:r>
+              <w:t>Bien pour le vocabulaire et la présentation des méthodes. Tu peux donner davantage de détail (tableau de variation, forme canonique, résolution d’équation du second degré).</w:t>
+            </w:r>
           </w:p>
           <w:p>
             <w:pPr>
@@ -4284,7 +4638,21 @@
                 <w:b/>
                 <w:bCs/>
               </w:rPr>
-              <w:t>Note : /1</w:t>
+              <w:t xml:space="preserve">Note : </w:t>
+            </w:r>
+            <w:r>
+              <w:rPr>
+                <w:b/>
+                <w:bCs/>
+              </w:rPr>
+              <w:t>11</w:t>
+            </w:r>
+            <w:r>
+              <w:rPr>
+                <w:b/>
+                <w:bCs/>
+              </w:rPr>
+              <w:t>/1</w:t>
             </w:r>
             <w:r>
               <w:rPr>
@@ -4373,11 +4741,21 @@
               </w:rPr>
               <w:t xml:space="preserve">: </w:t>
             </w:r>
-          </w:p>
-          <w:p>
-            <w:pPr>
-              <w:spacing w:before="120"/>
-            </w:pPr>
+            <w:r>
+              <w:rPr>
+                <w:b/>
+                <w:bCs/>
+              </w:rPr>
+              <w:t>TB</w:t>
+            </w:r>
+          </w:p>
+          <w:p>
+            <w:pPr>
+              <w:spacing w:before="120"/>
+            </w:pPr>
+            <w:r>
+              <w:t>Voix claire et posée. Discours fluide.</w:t>
+            </w:r>
           </w:p>
           <w:p>
             <w:pPr>
@@ -4394,26 +4772,51 @@
               </w:rPr>
               <w:t xml:space="preserve">Qualité du discours : </w:t>
             </w:r>
-          </w:p>
-          <w:p>
-            <w:pPr>
-              <w:spacing w:before="120"/>
-            </w:pPr>
-          </w:p>
-          <w:p>
-            <w:pPr>
-              <w:spacing w:before="120"/>
-              <w:rPr>
-                <w:b/>
-                <w:bCs/>
-              </w:rPr>
-            </w:pPr>
-            <w:r>
-              <w:rPr>
-                <w:b/>
-                <w:bCs/>
-              </w:rPr>
-              <w:t>Connaissances mathématiques</w:t>
+            <w:r>
+              <w:rPr>
+                <w:b/>
+                <w:bCs/>
+              </w:rPr>
+              <w:t>Fragile</w:t>
+            </w:r>
+          </w:p>
+          <w:p>
+            <w:pPr>
+              <w:spacing w:before="120"/>
+            </w:pPr>
+            <w:r>
+              <w:t>Tu as bien introduit la situation.</w:t>
+            </w:r>
+          </w:p>
+          <w:p>
+            <w:pPr>
+              <w:spacing w:before="120"/>
+            </w:pPr>
+            <w:r>
+              <w:t>Tu n’as pas expliqué en quoi la situation est paradoxale : la fermeture d’une route entraîne une accélération du trafic pour tous les usagers.</w:t>
+            </w:r>
+          </w:p>
+          <w:p>
+            <w:pPr>
+              <w:spacing w:before="120"/>
+              <w:rPr>
+                <w:b/>
+                <w:bCs/>
+              </w:rPr>
+            </w:pPr>
+            <w:r>
+              <w:rPr>
+                <w:b/>
+                <w:bCs/>
+              </w:rPr>
+              <w:t xml:space="preserve">Explications </w:t>
+            </w:r>
+            <w:r>
+              <w:rPr>
+                <w:b/>
+                <w:bCs/>
+              </w:rPr>
+              <w:t>mathématiques</w:t>
             </w:r>
             <w:r>
               <w:rPr>
@@ -4429,11 +4832,21 @@
               </w:rPr>
               <w:t xml:space="preserve"> </w:t>
             </w:r>
-          </w:p>
-          <w:p>
-            <w:pPr>
-              <w:spacing w:before="120"/>
-            </w:pPr>
+            <w:r>
+              <w:rPr>
+                <w:b/>
+                <w:bCs/>
+              </w:rPr>
+              <w:t>Satisfaisant</w:t>
+            </w:r>
+          </w:p>
+          <w:p>
+            <w:pPr>
+              <w:spacing w:before="120"/>
+            </w:pPr>
+            <w:r>
+              <w:t>Utilisation de vocabulaire mathématique.</w:t>
+            </w:r>
           </w:p>
           <w:p>
             <w:pPr>
@@ -4456,7 +4869,21 @@
                 <w:b/>
                 <w:bCs/>
               </w:rPr>
-              <w:t>Note : /1</w:t>
+              <w:t xml:space="preserve">Note : </w:t>
+            </w:r>
+            <w:r>
+              <w:rPr>
+                <w:b/>
+                <w:bCs/>
+              </w:rPr>
+              <w:t>9</w:t>
+            </w:r>
+            <w:r>
+              <w:rPr>
+                <w:b/>
+                <w:bCs/>
+              </w:rPr>
+              <w:t>/1</w:t>
             </w:r>
             <w:r>
               <w:rPr>
@@ -4597,15 +5024,7 @@
               <w:spacing w:before="120"/>
             </w:pPr>
             <w:r>
-              <w:t xml:space="preserve">Tu aurais pu ajouter des recherches sur le paradoxe de </w:t>
-            </w:r>
-            <w:proofErr w:type="spellStart"/>
-            <w:r>
-              <w:t>Braess</w:t>
-            </w:r>
-            <w:proofErr w:type="spellEnd"/>
-            <w:r>
-              <w:t>.</w:t>
+              <w:t>Tu aurais pu ajouter des recherches sur le paradoxe de Braess.</w:t>
             </w:r>
           </w:p>
           <w:p>
@@ -4750,21 +5169,12 @@
               </w:rPr>
               <w:t xml:space="preserve">NOM : </w:t>
             </w:r>
-            <w:proofErr w:type="spellStart"/>
-            <w:r>
-              <w:rPr>
-                <w:b/>
-                <w:bCs/>
-              </w:rPr>
-              <w:t>Lilou</w:t>
-            </w:r>
-            <w:proofErr w:type="spellEnd"/>
-            <w:r>
-              <w:rPr>
-                <w:b/>
-                <w:bCs/>
-              </w:rPr>
-              <w:t xml:space="preserve"> PACTOLE</w:t>
+            <w:r>
+              <w:rPr>
+                <w:b/>
+                <w:bCs/>
+              </w:rPr>
+              <w:t>Lilou PACTOLE</w:t>
             </w:r>
           </w:p>
           <w:p>
@@ -4796,11 +5206,21 @@
               </w:rPr>
               <w:t xml:space="preserve">: </w:t>
             </w:r>
-          </w:p>
-          <w:p>
-            <w:pPr>
-              <w:spacing w:before="120"/>
-            </w:pPr>
+            <w:r>
+              <w:rPr>
+                <w:b/>
+                <w:bCs/>
+              </w:rPr>
+              <w:t>TB</w:t>
+            </w:r>
+          </w:p>
+          <w:p>
+            <w:pPr>
+              <w:spacing w:before="120"/>
+            </w:pPr>
+            <w:r>
+              <w:t>Voix claire et posée</w:t>
+            </w:r>
           </w:p>
           <w:p>
             <w:pPr>
@@ -4817,26 +5237,60 @@
               </w:rPr>
               <w:t xml:space="preserve">Qualité du discours : </w:t>
             </w:r>
-          </w:p>
-          <w:p>
-            <w:pPr>
-              <w:spacing w:before="120"/>
-            </w:pPr>
-          </w:p>
-          <w:p>
-            <w:pPr>
-              <w:spacing w:before="120"/>
-              <w:rPr>
-                <w:b/>
-                <w:bCs/>
-              </w:rPr>
-            </w:pPr>
-            <w:r>
-              <w:rPr>
-                <w:b/>
-                <w:bCs/>
-              </w:rPr>
-              <w:t>Connaissances mathématiques</w:t>
+            <w:r>
+              <w:rPr>
+                <w:b/>
+                <w:bCs/>
+              </w:rPr>
+              <w:t>Satisfaisant</w:t>
+            </w:r>
+          </w:p>
+          <w:p>
+            <w:pPr>
+              <w:spacing w:before="120"/>
+            </w:pPr>
+            <w:r>
+              <w:t>La situation est très bien introduite.</w:t>
+            </w:r>
+          </w:p>
+          <w:p>
+            <w:pPr>
+              <w:spacing w:before="120"/>
+            </w:pPr>
+            <w:r>
+              <w:t>L</w:t>
+            </w:r>
+            <w:r>
+              <w:t>e</w:t>
+            </w:r>
+            <w:r>
+              <w:t xml:space="preserve"> paradoxe </w:t>
+            </w:r>
+            <w:r>
+              <w:t>mériterait d’être un peu mieux expliqué : lorsqu’on ferme une route, le temps de trajet est diminué pour tous les utilisateurs.</w:t>
+            </w:r>
+          </w:p>
+          <w:p>
+            <w:pPr>
+              <w:spacing w:before="120"/>
+              <w:rPr>
+                <w:b/>
+                <w:bCs/>
+              </w:rPr>
+            </w:pPr>
+            <w:r>
+              <w:rPr>
+                <w:b/>
+                <w:bCs/>
+              </w:rPr>
+              <w:t>Explications</w:t>
+            </w:r>
+            <w:r>
+              <w:rPr>
+                <w:b/>
+                <w:bCs/>
+              </w:rPr>
+              <w:t xml:space="preserve"> mathématiques</w:t>
             </w:r>
             <w:r>
               <w:rPr>
@@ -4852,11 +5306,32 @@
               </w:rPr>
               <w:t xml:space="preserve"> </w:t>
             </w:r>
-          </w:p>
-          <w:p>
-            <w:pPr>
-              <w:spacing w:before="120"/>
-            </w:pPr>
+            <w:r>
+              <w:rPr>
+                <w:b/>
+                <w:bCs/>
+              </w:rPr>
+              <w:t>Satisfaisant</w:t>
+            </w:r>
+          </w:p>
+          <w:p>
+            <w:pPr>
+              <w:spacing w:before="120"/>
+            </w:pPr>
+            <w:r>
+              <w:t>Des</w:t>
+            </w:r>
+            <w:r>
+              <w:t xml:space="preserve"> explications mathématiques.</w:t>
+            </w:r>
+          </w:p>
+          <w:p>
+            <w:pPr>
+              <w:spacing w:before="120"/>
+            </w:pPr>
+            <w:r>
+              <w:t>Tu peux préciser la nature des fonctions étudiées.</w:t>
+            </w:r>
           </w:p>
           <w:p>
             <w:pPr>
@@ -4879,7 +5354,21 @@
                 <w:b/>
                 <w:bCs/>
               </w:rPr>
-              <w:t>Note : /1</w:t>
+              <w:t xml:space="preserve">Note : </w:t>
+            </w:r>
+            <w:r>
+              <w:rPr>
+                <w:b/>
+                <w:bCs/>
+              </w:rPr>
+              <w:t>10</w:t>
+            </w:r>
+            <w:r>
+              <w:rPr>
+                <w:b/>
+                <w:bCs/>
+              </w:rPr>
+              <w:t>/1</w:t>
             </w:r>
             <w:r>
               <w:rPr>
@@ -4931,21 +5420,12 @@
               </w:rPr>
               <w:t xml:space="preserve">NOM : </w:t>
             </w:r>
-            <w:proofErr w:type="spellStart"/>
-            <w:r>
-              <w:rPr>
-                <w:b/>
-                <w:bCs/>
-              </w:rPr>
-              <w:t>Enaëlle</w:t>
-            </w:r>
-            <w:proofErr w:type="spellEnd"/>
-            <w:r>
-              <w:rPr>
-                <w:b/>
-                <w:bCs/>
-              </w:rPr>
-              <w:t xml:space="preserve"> PUEL</w:t>
+            <w:r>
+              <w:rPr>
+                <w:b/>
+                <w:bCs/>
+              </w:rPr>
+              <w:t>Enaëlle PUEL</w:t>
             </w:r>
           </w:p>
           <w:p>
@@ -5029,15 +5509,7 @@
               <w:spacing w:before="120"/>
             </w:pPr>
             <w:r>
-              <w:t xml:space="preserve">Bien pour les recherches autour du paradoxe de </w:t>
-            </w:r>
-            <w:proofErr w:type="spellStart"/>
-            <w:r>
-              <w:t>Baess</w:t>
-            </w:r>
-            <w:proofErr w:type="spellEnd"/>
-            <w:r>
-              <w:t>.</w:t>
+              <w:t>Bien pour les recherches autour du paradoxe de Baess.</w:t>
             </w:r>
           </w:p>
           <w:p>
@@ -5315,6 +5787,7 @@
                 <w:b/>
                 <w:bCs/>
               </w:rPr>
+              <w:lastRenderedPageBreak/>
               <w:t>Note : /1</w:t>
             </w:r>
             <w:r>
@@ -5404,11 +5877,21 @@
               </w:rPr>
               <w:t xml:space="preserve">: </w:t>
             </w:r>
-          </w:p>
-          <w:p>
-            <w:pPr>
-              <w:spacing w:before="120"/>
-            </w:pPr>
+            <w:r>
+              <w:rPr>
+                <w:b/>
+                <w:bCs/>
+              </w:rPr>
+              <w:t>TB</w:t>
+            </w:r>
+          </w:p>
+          <w:p>
+            <w:pPr>
+              <w:spacing w:before="120"/>
+            </w:pPr>
+            <w:r>
+              <w:t>Voix claire et posée</w:t>
+            </w:r>
           </w:p>
           <w:p>
             <w:pPr>
@@ -5425,6 +5908,13 @@
               </w:rPr>
               <w:t xml:space="preserve">Qualité du discours : </w:t>
             </w:r>
+            <w:r>
+              <w:rPr>
+                <w:b/>
+                <w:bCs/>
+              </w:rPr>
+              <w:t>Satisfaisant</w:t>
+            </w:r>
           </w:p>
           <w:p>
             <w:pPr>
@@ -5437,17 +5927,32 @@
           <w:p>
             <w:pPr>
               <w:spacing w:before="120"/>
-              <w:rPr>
-                <w:b/>
-                <w:bCs/>
-              </w:rPr>
-            </w:pPr>
-            <w:r>
-              <w:rPr>
-                <w:b/>
-                <w:bCs/>
-              </w:rPr>
-              <w:t>Connaissances mathématiques</w:t>
+            </w:pPr>
+            <w:r>
+              <w:t>Tu as bien présenté le paradoxe, tu aurais pu ajouter quelques recherches personnelles sur le sujet.</w:t>
+            </w:r>
+          </w:p>
+          <w:p>
+            <w:pPr>
+              <w:spacing w:before="120"/>
+              <w:rPr>
+                <w:b/>
+                <w:bCs/>
+              </w:rPr>
+            </w:pPr>
+            <w:r>
+              <w:rPr>
+                <w:b/>
+                <w:bCs/>
+              </w:rPr>
+              <w:t>Explications</w:t>
+            </w:r>
+            <w:r>
+              <w:rPr>
+                <w:b/>
+                <w:bCs/>
+              </w:rPr>
+              <w:t xml:space="preserve"> mathématiques</w:t>
             </w:r>
             <w:r>
               <w:rPr>
@@ -5462,6 +5967,13 @@
                 <w:bCs/>
               </w:rPr>
               <w:t xml:space="preserve"> </w:t>
+            </w:r>
+            <w:r>
+              <w:rPr>
+                <w:b/>
+                <w:bCs/>
+              </w:rPr>
+              <w:t>Fragile</w:t>
             </w:r>
           </w:p>
           <w:p>
@@ -5483,21 +5995,7 @@
               <w:rPr>
                 <w:rFonts w:eastAsiaTheme="minorEastAsia"/>
               </w:rPr>
-              <w:t xml:space="preserve"> </w:t>
-            </w:r>
-            <w:proofErr w:type="gramStart"/>
-            <w:r>
-              <w:rPr>
-                <w:rFonts w:eastAsiaTheme="minorEastAsia"/>
-              </w:rPr>
-              <w:t>se</w:t>
-            </w:r>
-            <w:proofErr w:type="gramEnd"/>
-            <w:r>
-              <w:rPr>
-                <w:rFonts w:eastAsiaTheme="minorEastAsia"/>
-              </w:rPr>
-              <w:t xml:space="preserve"> lit « </w:t>
+              <w:t xml:space="preserve"> se lit « </w:t>
             </w:r>
             <m:oMath>
               <m:r>
@@ -5532,6 +6030,9 @@
             <w:pPr>
               <w:spacing w:before="120"/>
             </w:pPr>
+            <w:r>
+              <w:t>Il manque des explications sur la modélisation utilisée.</w:t>
+            </w:r>
           </w:p>
           <w:p>
             <w:pPr>
@@ -5554,7 +6055,21 @@
                 <w:b/>
                 <w:bCs/>
               </w:rPr>
-              <w:t>Note : /1</w:t>
+              <w:t xml:space="preserve">Note : </w:t>
+            </w:r>
+            <w:r>
+              <w:rPr>
+                <w:b/>
+                <w:bCs/>
+              </w:rPr>
+              <w:t>9</w:t>
+            </w:r>
+            <w:r>
+              <w:rPr>
+                <w:b/>
+                <w:bCs/>
+              </w:rPr>
+              <w:t>/1</w:t>
             </w:r>
             <w:r>
               <w:rPr>
@@ -5776,7 +6291,6 @@
                 <w:b/>
                 <w:bCs/>
               </w:rPr>
-              <w:lastRenderedPageBreak/>
               <w:t xml:space="preserve">NOM : </w:t>
             </w:r>
             <w:r>
@@ -5816,11 +6330,24 @@
               </w:rPr>
               <w:t xml:space="preserve">: </w:t>
             </w:r>
-          </w:p>
-          <w:p>
-            <w:pPr>
-              <w:spacing w:before="120"/>
-            </w:pPr>
+            <w:r>
+              <w:rPr>
+                <w:b/>
+                <w:bCs/>
+              </w:rPr>
+              <w:t>Satisfaisant</w:t>
+            </w:r>
+          </w:p>
+          <w:p>
+            <w:pPr>
+              <w:spacing w:before="120"/>
+            </w:pPr>
+            <w:r>
+              <w:t>Voix claire et posée.</w:t>
+            </w:r>
+            <w:r>
+              <w:t xml:space="preserve"> Tu peux gagner en fluidité.</w:t>
+            </w:r>
           </w:p>
           <w:p>
             <w:pPr>
@@ -5837,26 +6364,51 @@
               </w:rPr>
               <w:t xml:space="preserve">Qualité du discours : </w:t>
             </w:r>
-          </w:p>
-          <w:p>
-            <w:pPr>
-              <w:spacing w:before="120"/>
-            </w:pPr>
-          </w:p>
-          <w:p>
-            <w:pPr>
-              <w:spacing w:before="120"/>
-              <w:rPr>
-                <w:b/>
-                <w:bCs/>
-              </w:rPr>
-            </w:pPr>
-            <w:r>
-              <w:rPr>
-                <w:b/>
-                <w:bCs/>
-              </w:rPr>
-              <w:t>Connaissances mathématiques</w:t>
+            <w:r>
+              <w:rPr>
+                <w:b/>
+                <w:bCs/>
+              </w:rPr>
+              <w:t>Satisfaisant</w:t>
+            </w:r>
+          </w:p>
+          <w:p>
+            <w:pPr>
+              <w:spacing w:before="120"/>
+            </w:pPr>
+            <w:r>
+              <w:t>La situation est bien introduite.</w:t>
+            </w:r>
+          </w:p>
+          <w:p>
+            <w:pPr>
+              <w:spacing w:before="120"/>
+            </w:pPr>
+            <w:r>
+              <w:t>L’explication du paradoxe est à approfondir.</w:t>
+            </w:r>
+          </w:p>
+          <w:p>
+            <w:pPr>
+              <w:spacing w:before="120"/>
+              <w:rPr>
+                <w:b/>
+                <w:bCs/>
+              </w:rPr>
+            </w:pPr>
+            <w:r>
+              <w:rPr>
+                <w:b/>
+                <w:bCs/>
+              </w:rPr>
+              <w:t>Explications</w:t>
+            </w:r>
+            <w:r>
+              <w:rPr>
+                <w:b/>
+                <w:bCs/>
+              </w:rPr>
+              <w:t xml:space="preserve"> mathématiques</w:t>
             </w:r>
             <w:r>
               <w:rPr>
@@ -5872,11 +6424,41 @@
               </w:rPr>
               <w:t xml:space="preserve"> </w:t>
             </w:r>
-          </w:p>
-          <w:p>
-            <w:pPr>
-              <w:spacing w:before="120"/>
-            </w:pPr>
+            <w:r>
+              <w:rPr>
+                <w:b/>
+                <w:bCs/>
+              </w:rPr>
+              <w:t>Satisfaisant.</w:t>
+            </w:r>
+          </w:p>
+          <w:p>
+            <w:pPr>
+              <w:spacing w:before="120"/>
+            </w:pPr>
+            <w:r>
+              <w:t xml:space="preserve">Vocabulaire mathématique précis. Tu as bien expliqué les méthodes utilisées (notamment </w:t>
+            </w:r>
+            <w:r>
+              <w:t>pour l’étude des polynômes du 2</w:t>
+            </w:r>
+            <w:r>
+              <w:rPr>
+                <w:vertAlign w:val="superscript"/>
+              </w:rPr>
+              <w:t>nd</w:t>
+            </w:r>
+            <w:r>
+              <w:t xml:space="preserve"> degré).</w:t>
+            </w:r>
+          </w:p>
+          <w:p>
+            <w:pPr>
+              <w:spacing w:before="120"/>
+            </w:pPr>
+            <w:r>
+              <w:t>La dernière partie est à préciser : à l’état d’équilibre, les temps de trajet sur les deux itinéraires sont égaux.</w:t>
+            </w:r>
           </w:p>
           <w:p>
             <w:pPr>
@@ -5899,7 +6481,21 @@
                 <w:b/>
                 <w:bCs/>
               </w:rPr>
-              <w:t>Note : /1</w:t>
+              <w:t xml:space="preserve">Note : </w:t>
+            </w:r>
+            <w:r>
+              <w:rPr>
+                <w:b/>
+                <w:bCs/>
+              </w:rPr>
+              <w:t>9</w:t>
+            </w:r>
+            <w:r>
+              <w:rPr>
+                <w:b/>
+                <w:bCs/>
+              </w:rPr>
+              <w:t>/1</w:t>
             </w:r>
             <w:r>
               <w:rPr>

</xml_diff>

<commit_message>
Mise à jour du 14/05/2025 (2)
</commit_message>
<xml_diff>
--- a/Premiere Spe/02-Second_degre/Paradoxe_de_Braess/1spe Evaluation paradoxe de Braess.docx
+++ b/Premiere Spe/02-Second_degre/Paradoxe_de_Braess/1spe Evaluation paradoxe de Braess.docx
@@ -191,7 +191,21 @@
                 <w:b/>
                 <w:bCs/>
               </w:rPr>
-              <w:t>Note : /1</w:t>
+              <w:t xml:space="preserve">Note : </w:t>
+            </w:r>
+            <w:r>
+              <w:rPr>
+                <w:b/>
+                <w:bCs/>
+              </w:rPr>
+              <w:t>5</w:t>
+            </w:r>
+            <w:r>
+              <w:rPr>
+                <w:b/>
+                <w:bCs/>
+              </w:rPr>
+              <w:t>/1</w:t>
             </w:r>
             <w:r>
               <w:rPr>
@@ -676,6 +690,21 @@
         <w:spacing w:after="0" w:line="240" w:lineRule="auto"/>
       </w:pPr>
     </w:p>
+    <w:p>
+      <w:pPr>
+        <w:spacing w:after="0" w:line="240" w:lineRule="auto"/>
+      </w:pPr>
+    </w:p>
+    <w:p>
+      <w:pPr>
+        <w:spacing w:after="0" w:line="240" w:lineRule="auto"/>
+      </w:pPr>
+    </w:p>
+    <w:p>
+      <w:pPr>
+        <w:spacing w:after="0" w:line="240" w:lineRule="auto"/>
+      </w:pPr>
+    </w:p>
     <w:tbl>
       <w:tblPr>
         <w:tblStyle w:val="Grilledutableau"/>
@@ -1252,7 +1281,14 @@
                 <w:b/>
                 <w:bCs/>
               </w:rPr>
-              <w:t>Connaissances mathématiques</w:t>
+              <w:t>Explication</w:t>
+            </w:r>
+            <w:r>
+              <w:rPr>
+                <w:b/>
+                <w:bCs/>
+              </w:rPr>
+              <w:t>s mathématiques</w:t>
             </w:r>
             <w:r>
               <w:rPr>
@@ -1295,7 +1331,288 @@
                 <w:b/>
                 <w:bCs/>
               </w:rPr>
-              <w:t>Note : /1</w:t>
+              <w:t xml:space="preserve">Note : </w:t>
+            </w:r>
+            <w:r>
+              <w:rPr>
+                <w:b/>
+                <w:bCs/>
+              </w:rPr>
+              <w:t>NON RENDU</w:t>
+            </w:r>
+            <w:r>
+              <w:rPr>
+                <w:b/>
+                <w:bCs/>
+              </w:rPr>
+              <w:t>/1</w:t>
+            </w:r>
+            <w:r>
+              <w:rPr>
+                <w:b/>
+                <w:bCs/>
+              </w:rPr>
+              <w:t>2</w:t>
+            </w:r>
+          </w:p>
+        </w:tc>
+      </w:tr>
+    </w:tbl>
+    <w:p>
+      <w:pPr>
+        <w:spacing w:after="0" w:line="240" w:lineRule="auto"/>
+      </w:pPr>
+    </w:p>
+    <w:p>
+      <w:pPr>
+        <w:spacing w:after="0" w:line="240" w:lineRule="auto"/>
+      </w:pPr>
+    </w:p>
+    <w:p>
+      <w:pPr>
+        <w:spacing w:after="0" w:line="240" w:lineRule="auto"/>
+      </w:pPr>
+    </w:p>
+    <w:p>
+      <w:pPr>
+        <w:spacing w:after="0" w:line="240" w:lineRule="auto"/>
+      </w:pPr>
+    </w:p>
+    <w:p>
+      <w:pPr>
+        <w:spacing w:after="0" w:line="240" w:lineRule="auto"/>
+      </w:pPr>
+    </w:p>
+    <w:p>
+      <w:pPr>
+        <w:spacing w:after="0" w:line="240" w:lineRule="auto"/>
+      </w:pPr>
+    </w:p>
+    <w:p>
+      <w:pPr>
+        <w:spacing w:after="0" w:line="240" w:lineRule="auto"/>
+      </w:pPr>
+    </w:p>
+    <w:p>
+      <w:pPr>
+        <w:spacing w:after="0" w:line="240" w:lineRule="auto"/>
+      </w:pPr>
+    </w:p>
+    <w:p>
+      <w:pPr>
+        <w:spacing w:after="0" w:line="240" w:lineRule="auto"/>
+      </w:pPr>
+    </w:p>
+    <w:tbl>
+      <w:tblPr>
+        <w:tblStyle w:val="Grilledutableau"/>
+        <w:tblW w:w="5000" w:type="pct"/>
+        <w:tblLook w:val="04A0" w:firstRow="1" w:lastRow="0" w:firstColumn="1" w:lastColumn="0" w:noHBand="0" w:noVBand="1"/>
+      </w:tblPr>
+      <w:tblGrid>
+        <w:gridCol w:w="4809"/>
+      </w:tblGrid>
+      <w:tr>
+        <w:tc>
+          <w:tcPr>
+            <w:tcW w:w="5000" w:type="pct"/>
+          </w:tcPr>
+          <w:p>
+            <w:pPr>
+              <w:spacing w:before="120"/>
+              <w:rPr>
+                <w:b/>
+                <w:bCs/>
+              </w:rPr>
+            </w:pPr>
+            <w:r>
+              <w:rPr>
+                <w:b/>
+                <w:bCs/>
+              </w:rPr>
+              <w:lastRenderedPageBreak/>
+              <w:t xml:space="preserve">NOM : </w:t>
+            </w:r>
+            <w:r>
+              <w:rPr>
+                <w:b/>
+                <w:bCs/>
+              </w:rPr>
+              <w:t>Valentine CUREC</w:t>
+            </w:r>
+          </w:p>
+          <w:p>
+            <w:pPr>
+              <w:spacing w:before="120"/>
+              <w:rPr>
+                <w:b/>
+                <w:bCs/>
+              </w:rPr>
+            </w:pPr>
+            <w:r>
+              <w:rPr>
+                <w:b/>
+                <w:bCs/>
+              </w:rPr>
+              <w:t>Qualité de la parole</w:t>
+            </w:r>
+            <w:r>
+              <w:rPr>
+                <w:b/>
+                <w:bCs/>
+              </w:rPr>
+              <w:t xml:space="preserve"> </w:t>
+            </w:r>
+            <w:r>
+              <w:rPr>
+                <w:b/>
+                <w:bCs/>
+              </w:rPr>
+              <w:t xml:space="preserve">: </w:t>
+            </w:r>
+            <w:r>
+              <w:rPr>
+                <w:b/>
+                <w:bCs/>
+              </w:rPr>
+              <w:t>TB</w:t>
+            </w:r>
+          </w:p>
+          <w:p>
+            <w:pPr>
+              <w:spacing w:before="120"/>
+            </w:pPr>
+            <w:r>
+              <w:t>Discours fluide, voix claire et posée.</w:t>
+            </w:r>
+          </w:p>
+          <w:p>
+            <w:pPr>
+              <w:spacing w:before="120"/>
+            </w:pPr>
+            <w:r>
+              <w:t>Ton discours est vivant, bravo !</w:t>
+            </w:r>
+          </w:p>
+          <w:p>
+            <w:pPr>
+              <w:spacing w:before="120"/>
+              <w:rPr>
+                <w:b/>
+                <w:bCs/>
+              </w:rPr>
+            </w:pPr>
+            <w:r>
+              <w:rPr>
+                <w:b/>
+                <w:bCs/>
+              </w:rPr>
+              <w:t xml:space="preserve">Qualité du discours : </w:t>
+            </w:r>
+            <w:r>
+              <w:rPr>
+                <w:b/>
+                <w:bCs/>
+              </w:rPr>
+              <w:t>TB</w:t>
+            </w:r>
+          </w:p>
+          <w:p>
+            <w:pPr>
+              <w:spacing w:before="120"/>
+            </w:pPr>
+            <w:r>
+              <w:t>Tu as bien expliqué le paradoxe et la situation.</w:t>
+            </w:r>
+          </w:p>
+          <w:p>
+            <w:pPr>
+              <w:spacing w:before="120"/>
+              <w:rPr>
+                <w:b/>
+                <w:bCs/>
+              </w:rPr>
+            </w:pPr>
+            <w:r>
+              <w:rPr>
+                <w:b/>
+                <w:bCs/>
+              </w:rPr>
+              <w:t>Explication</w:t>
+            </w:r>
+            <w:r>
+              <w:rPr>
+                <w:b/>
+                <w:bCs/>
+              </w:rPr>
+              <w:t>s mathématiques</w:t>
+            </w:r>
+            <w:r>
+              <w:rPr>
+                <w:b/>
+                <w:bCs/>
+              </w:rPr>
+              <w:t xml:space="preserve"> :</w:t>
+            </w:r>
+            <w:r>
+              <w:rPr>
+                <w:b/>
+                <w:bCs/>
+              </w:rPr>
+              <w:t xml:space="preserve"> </w:t>
+            </w:r>
+            <w:r>
+              <w:rPr>
+                <w:b/>
+                <w:bCs/>
+              </w:rPr>
+              <w:t>TB</w:t>
+            </w:r>
+          </w:p>
+          <w:p>
+            <w:pPr>
+              <w:spacing w:before="120"/>
+            </w:pPr>
+            <w:r>
+              <w:t>Bonne utilisation du vocabulaire mathématique.</w:t>
+            </w:r>
+          </w:p>
+          <w:p>
+            <w:pPr>
+              <w:rPr>
+                <w:sz w:val="16"/>
+                <w:szCs w:val="16"/>
+              </w:rPr>
+            </w:pPr>
+          </w:p>
+          <w:p>
+            <w:pPr>
+              <w:spacing w:after="120"/>
+              <w:rPr>
+                <w:b/>
+                <w:bCs/>
+              </w:rPr>
+            </w:pPr>
+            <w:r>
+              <w:rPr>
+                <w:b/>
+                <w:bCs/>
+              </w:rPr>
+              <w:t xml:space="preserve">Note : </w:t>
+            </w:r>
+            <w:r>
+              <w:rPr>
+                <w:b/>
+                <w:bCs/>
+              </w:rPr>
+              <w:t>12</w:t>
+            </w:r>
+            <w:r>
+              <w:rPr>
+                <w:b/>
+                <w:bCs/>
+              </w:rPr>
+              <w:t>/1</w:t>
             </w:r>
             <w:r>
               <w:rPr>
@@ -1352,7 +1669,7 @@
                 <w:b/>
                 <w:bCs/>
               </w:rPr>
-              <w:t>Valentine CUREC</w:t>
+              <w:t>Yacine FARES</w:t>
             </w:r>
           </w:p>
           <w:p>
@@ -1389,6 +1706,37 @@
                 <w:b/>
                 <w:bCs/>
               </w:rPr>
+              <w:t>Satisfaisant</w:t>
+            </w:r>
+          </w:p>
+          <w:p>
+            <w:pPr>
+              <w:spacing w:before="120"/>
+            </w:pPr>
+            <w:r>
+              <w:t>Voix posée. Quelques hésitations</w:t>
+            </w:r>
+          </w:p>
+          <w:p>
+            <w:pPr>
+              <w:spacing w:before="120"/>
+              <w:rPr>
+                <w:b/>
+                <w:bCs/>
+              </w:rPr>
+            </w:pPr>
+            <w:r>
+              <w:rPr>
+                <w:b/>
+                <w:bCs/>
+              </w:rPr>
+              <w:t xml:space="preserve">Qualité du discours : </w:t>
+            </w:r>
+            <w:r>
+              <w:rPr>
+                <w:b/>
+                <w:bCs/>
+              </w:rPr>
               <w:t>TB</w:t>
             </w:r>
           </w:p>
@@ -1397,69 +1745,38 @@
               <w:spacing w:before="120"/>
             </w:pPr>
             <w:r>
-              <w:t>Discours fluide, voix claire et posée.</w:t>
-            </w:r>
-          </w:p>
-          <w:p>
-            <w:pPr>
-              <w:spacing w:before="120"/>
-            </w:pPr>
-            <w:r>
-              <w:t>Ton discours est vivant, bravo !</w:t>
-            </w:r>
-          </w:p>
-          <w:p>
-            <w:pPr>
-              <w:spacing w:before="120"/>
-              <w:rPr>
-                <w:b/>
-                <w:bCs/>
-              </w:rPr>
-            </w:pPr>
-            <w:r>
-              <w:rPr>
-                <w:b/>
-                <w:bCs/>
-              </w:rPr>
-              <w:t xml:space="preserve">Qualité du discours : </w:t>
-            </w:r>
-            <w:r>
-              <w:rPr>
-                <w:b/>
-                <w:bCs/>
-              </w:rPr>
-              <w:t>TB</w:t>
-            </w:r>
-          </w:p>
-          <w:p>
-            <w:pPr>
-              <w:spacing w:before="120"/>
-            </w:pPr>
-            <w:r>
-              <w:t>Tu as bien expliqué le paradoxe et la situation.</w:t>
-            </w:r>
-          </w:p>
-          <w:p>
-            <w:pPr>
-              <w:spacing w:before="120"/>
-              <w:rPr>
-                <w:b/>
-                <w:bCs/>
-              </w:rPr>
-            </w:pPr>
-            <w:r>
-              <w:rPr>
-                <w:b/>
-                <w:bCs/>
-              </w:rPr>
-              <w:t>Explication</w:t>
-            </w:r>
-            <w:r>
-              <w:rPr>
-                <w:b/>
-                <w:bCs/>
-              </w:rPr>
-              <w:t>s mathématiques</w:t>
+              <w:t>Tu as bien introduit le paradoxe.</w:t>
+            </w:r>
+          </w:p>
+          <w:p>
+            <w:pPr>
+              <w:spacing w:before="120"/>
+            </w:pPr>
+            <w:r>
+              <w:t>TB pour les explications</w:t>
+            </w:r>
+          </w:p>
+          <w:p>
+            <w:pPr>
+              <w:spacing w:before="120"/>
+              <w:rPr>
+                <w:b/>
+                <w:bCs/>
+              </w:rPr>
+            </w:pPr>
+            <w:r>
+              <w:rPr>
+                <w:b/>
+                <w:bCs/>
+              </w:rPr>
+              <w:t>Explications</w:t>
+            </w:r>
+            <w:r>
+              <w:rPr>
+                <w:b/>
+                <w:bCs/>
+              </w:rPr>
+              <w:t xml:space="preserve"> mathématiques</w:t>
             </w:r>
             <w:r>
               <w:rPr>
@@ -1480,15 +1797,114 @@
                 <w:b/>
                 <w:bCs/>
               </w:rPr>
-              <w:t>TB</w:t>
-            </w:r>
-          </w:p>
-          <w:p>
-            <w:pPr>
-              <w:spacing w:before="120"/>
-            </w:pPr>
-            <w:r>
-              <w:t>Bonne utilisation du vocabulaire mathématique.</w:t>
+              <w:t>Fragile</w:t>
+            </w:r>
+          </w:p>
+          <w:p>
+            <w:pPr>
+              <w:spacing w:before="120"/>
+              <w:rPr>
+                <w:rFonts w:eastAsiaTheme="minorEastAsia"/>
+              </w:rPr>
+            </w:pPr>
+            <m:oMath>
+              <m:sSub>
+                <m:sSubPr>
+                  <m:ctrlPr>
+                    <w:rPr>
+                      <w:rFonts w:ascii="Cambria Math" w:hAnsi="Cambria Math"/>
+                      <w:i/>
+                    </w:rPr>
+                  </m:ctrlPr>
+                </m:sSubPr>
+                <m:e>
+                  <m:r>
+                    <w:rPr>
+                      <w:rFonts w:ascii="Cambria Math" w:hAnsi="Cambria Math"/>
+                    </w:rPr>
+                    <m:t>T</m:t>
+                  </m:r>
+                </m:e>
+                <m:sub>
+                  <m:r>
+                    <w:rPr>
+                      <w:rFonts w:ascii="Cambria Math" w:hAnsi="Cambria Math"/>
+                    </w:rPr>
+                    <m:t>1</m:t>
+                  </m:r>
+                </m:sub>
+              </m:sSub>
+              <m:r>
+                <w:rPr>
+                  <w:rFonts w:ascii="Cambria Math" w:hAnsi="Cambria Math"/>
+                </w:rPr>
+                <m:t>(x)</m:t>
+              </m:r>
+            </m:oMath>
+            <w:r>
+              <w:rPr>
+                <w:rFonts w:eastAsiaTheme="minorEastAsia"/>
+              </w:rPr>
+              <w:t xml:space="preserve"> se lit « </w:t>
+            </w:r>
+            <m:oMath>
+              <m:sSub>
+                <m:sSubPr>
+                  <m:ctrlPr>
+                    <w:rPr>
+                      <w:rFonts w:ascii="Cambria Math" w:eastAsiaTheme="minorEastAsia" w:hAnsi="Cambria Math"/>
+                      <w:i/>
+                    </w:rPr>
+                  </m:ctrlPr>
+                </m:sSubPr>
+                <m:e>
+                  <m:r>
+                    <w:rPr>
+                      <w:rFonts w:ascii="Cambria Math" w:eastAsiaTheme="minorEastAsia" w:hAnsi="Cambria Math"/>
+                    </w:rPr>
+                    <m:t>T</m:t>
+                  </m:r>
+                </m:e>
+                <m:sub>
+                  <m:r>
+                    <w:rPr>
+                      <w:rFonts w:ascii="Cambria Math" w:eastAsiaTheme="minorEastAsia" w:hAnsi="Cambria Math"/>
+                    </w:rPr>
+                    <m:t>1</m:t>
+                  </m:r>
+                </m:sub>
+              </m:sSub>
+            </m:oMath>
+            <w:r>
+              <w:rPr>
+                <w:rFonts w:eastAsiaTheme="minorEastAsia"/>
+              </w:rPr>
+              <w:t xml:space="preserve"> de </w:t>
+            </w:r>
+            <m:oMath>
+              <m:r>
+                <w:rPr>
+                  <w:rFonts w:ascii="Cambria Math" w:eastAsiaTheme="minorEastAsia" w:hAnsi="Cambria Math"/>
+                </w:rPr>
+                <m:t>x</m:t>
+              </m:r>
+            </m:oMath>
+            <w:r>
+              <w:rPr>
+                <w:rFonts w:eastAsiaTheme="minorEastAsia"/>
+              </w:rPr>
+              <w:t> ».</w:t>
+            </w:r>
+          </w:p>
+          <w:p>
+            <w:pPr>
+              <w:spacing w:before="120"/>
+            </w:pPr>
+            <w:r>
+              <w:rPr>
+                <w:rFonts w:eastAsiaTheme="minorEastAsia"/>
+              </w:rPr>
+              <w:t>Tu as simplifié la situation proposée, celle que tu présente est moins riche mathématiquement.</w:t>
             </w:r>
           </w:p>
           <w:p>
@@ -1519,7 +1935,7 @@
                 <w:b/>
                 <w:bCs/>
               </w:rPr>
-              <w:t>12</w:t>
+              <w:t>9</w:t>
             </w:r>
             <w:r>
               <w:rPr>
@@ -1583,7 +1999,7 @@
                 <w:b/>
                 <w:bCs/>
               </w:rPr>
-              <w:t>Yacine FARES</w:t>
+              <w:t>Alexandre GARIN</w:t>
             </w:r>
           </w:p>
           <w:p>
@@ -1613,49 +2029,98 @@
                 <w:b/>
                 <w:bCs/>
               </w:rPr>
-              <w:t xml:space="preserve">: </w:t>
-            </w:r>
-          </w:p>
-          <w:p>
-            <w:pPr>
-              <w:spacing w:before="120"/>
-            </w:pPr>
-          </w:p>
-          <w:p>
-            <w:pPr>
-              <w:spacing w:before="120"/>
-              <w:rPr>
-                <w:b/>
-                <w:bCs/>
-              </w:rPr>
-            </w:pPr>
-            <w:r>
-              <w:rPr>
-                <w:b/>
-                <w:bCs/>
-              </w:rPr>
-              <w:t xml:space="preserve">Qualité du discours : </w:t>
-            </w:r>
-          </w:p>
-          <w:p>
-            <w:pPr>
-              <w:spacing w:before="120"/>
-            </w:pPr>
-          </w:p>
-          <w:p>
-            <w:pPr>
-              <w:spacing w:before="120"/>
-              <w:rPr>
-                <w:b/>
-                <w:bCs/>
-              </w:rPr>
-            </w:pPr>
-            <w:r>
-              <w:rPr>
-                <w:b/>
-                <w:bCs/>
-              </w:rPr>
-              <w:t>Connaissances mathématiques</w:t>
+              <w:t>:</w:t>
+            </w:r>
+            <w:r>
+              <w:rPr>
+                <w:b/>
+                <w:bCs/>
+              </w:rPr>
+              <w:t xml:space="preserve"> Satisfaisant</w:t>
+            </w:r>
+            <w:r>
+              <w:rPr>
+                <w:b/>
+                <w:bCs/>
+              </w:rPr>
+              <w:t xml:space="preserve"> </w:t>
+            </w:r>
+          </w:p>
+          <w:p>
+            <w:pPr>
+              <w:spacing w:before="120"/>
+            </w:pPr>
+            <w:r>
+              <w:t>Voix posée et claire. Tu peux moduler davantage le ton que tu emploies.</w:t>
+            </w:r>
+          </w:p>
+          <w:p>
+            <w:pPr>
+              <w:spacing w:before="120"/>
+              <w:rPr>
+                <w:b/>
+                <w:bCs/>
+              </w:rPr>
+            </w:pPr>
+            <w:r>
+              <w:rPr>
+                <w:b/>
+                <w:bCs/>
+              </w:rPr>
+              <w:t>Qualité du discours :</w:t>
+            </w:r>
+            <w:r>
+              <w:rPr>
+                <w:b/>
+                <w:bCs/>
+              </w:rPr>
+              <w:t xml:space="preserve"> Satisfaisant</w:t>
+            </w:r>
+            <w:r>
+              <w:rPr>
+                <w:b/>
+                <w:bCs/>
+              </w:rPr>
+              <w:t xml:space="preserve"> </w:t>
+            </w:r>
+          </w:p>
+          <w:p>
+            <w:pPr>
+              <w:spacing w:before="120"/>
+            </w:pPr>
+            <w:r>
+              <w:t>Tu aurais pu introduire la situation.</w:t>
+            </w:r>
+          </w:p>
+          <w:p>
+            <w:pPr>
+              <w:spacing w:before="120"/>
+            </w:pPr>
+            <w:r>
+              <w:t>Bien pour l’explication du paradoxe.</w:t>
+            </w:r>
+          </w:p>
+          <w:p>
+            <w:pPr>
+              <w:spacing w:before="120"/>
+              <w:rPr>
+                <w:b/>
+                <w:bCs/>
+              </w:rPr>
+            </w:pPr>
+            <w:r>
+              <w:rPr>
+                <w:b/>
+                <w:bCs/>
+              </w:rPr>
+              <w:t>Explications</w:t>
+            </w:r>
+            <w:r>
+              <w:rPr>
+                <w:b/>
+                <w:bCs/>
+              </w:rPr>
+              <w:t xml:space="preserve"> mathématiques</w:t>
             </w:r>
             <w:r>
               <w:rPr>
@@ -1671,11 +2136,38 @@
               </w:rPr>
               <w:t xml:space="preserve"> </w:t>
             </w:r>
-          </w:p>
-          <w:p>
-            <w:pPr>
-              <w:spacing w:before="120"/>
-            </w:pPr>
+            <w:r>
+              <w:rPr>
+                <w:b/>
+                <w:bCs/>
+              </w:rPr>
+              <w:t>Fragile</w:t>
+            </w:r>
+          </w:p>
+          <w:p>
+            <w:pPr>
+              <w:spacing w:before="120"/>
+            </w:pPr>
+            <w:r>
+              <w:t>Plutôt de donner les expressions des fonctions, donne leurs natures (fonction constante, fonction affine, fonction polynôme du 2</w:t>
+            </w:r>
+            <w:r>
+              <w:rPr>
+                <w:vertAlign w:val="superscript"/>
+              </w:rPr>
+              <w:t>nd</w:t>
+            </w:r>
+            <w:r>
+              <w:t xml:space="preserve"> degré).</w:t>
+            </w:r>
+          </w:p>
+          <w:p>
+            <w:pPr>
+              <w:spacing w:before="120"/>
+            </w:pPr>
+            <w:r>
+              <w:t>Explique les outils utilisés pour obtenir tes résultats (tableaux de variations, résolution d’équations, etc.)</w:t>
+            </w:r>
           </w:p>
           <w:p>
             <w:pPr>
@@ -1698,7 +2190,268 @@
                 <w:b/>
                 <w:bCs/>
               </w:rPr>
-              <w:t>Note : /1</w:t>
+              <w:t xml:space="preserve">Note : </w:t>
+            </w:r>
+            <w:r>
+              <w:rPr>
+                <w:b/>
+                <w:bCs/>
+              </w:rPr>
+              <w:t>8</w:t>
+            </w:r>
+            <w:r>
+              <w:rPr>
+                <w:b/>
+                <w:bCs/>
+              </w:rPr>
+              <w:t>/1</w:t>
+            </w:r>
+            <w:r>
+              <w:rPr>
+                <w:b/>
+                <w:bCs/>
+              </w:rPr>
+              <w:t>2</w:t>
+            </w:r>
+          </w:p>
+        </w:tc>
+      </w:tr>
+    </w:tbl>
+    <w:p>
+      <w:pPr>
+        <w:spacing w:after="0" w:line="240" w:lineRule="auto"/>
+      </w:pPr>
+    </w:p>
+    <w:p>
+      <w:pPr>
+        <w:spacing w:after="0" w:line="240" w:lineRule="auto"/>
+      </w:pPr>
+    </w:p>
+    <w:p>
+      <w:pPr>
+        <w:spacing w:after="0" w:line="240" w:lineRule="auto"/>
+      </w:pPr>
+    </w:p>
+    <w:tbl>
+      <w:tblPr>
+        <w:tblStyle w:val="Grilledutableau"/>
+        <w:tblW w:w="5000" w:type="pct"/>
+        <w:tblLook w:val="04A0" w:firstRow="1" w:lastRow="0" w:firstColumn="1" w:lastColumn="0" w:noHBand="0" w:noVBand="1"/>
+      </w:tblPr>
+      <w:tblGrid>
+        <w:gridCol w:w="4809"/>
+      </w:tblGrid>
+      <w:tr>
+        <w:tc>
+          <w:tcPr>
+            <w:tcW w:w="5000" w:type="pct"/>
+          </w:tcPr>
+          <w:p>
+            <w:pPr>
+              <w:spacing w:before="120"/>
+              <w:rPr>
+                <w:b/>
+                <w:bCs/>
+              </w:rPr>
+            </w:pPr>
+            <w:r>
+              <w:rPr>
+                <w:b/>
+                <w:bCs/>
+              </w:rPr>
+              <w:t xml:space="preserve">NOM : </w:t>
+            </w:r>
+            <w:r>
+              <w:rPr>
+                <w:b/>
+                <w:bCs/>
+              </w:rPr>
+              <w:t>Quentin GOURANTON</w:t>
+            </w:r>
+          </w:p>
+          <w:p>
+            <w:pPr>
+              <w:spacing w:before="120"/>
+              <w:rPr>
+                <w:b/>
+                <w:bCs/>
+              </w:rPr>
+            </w:pPr>
+            <w:r>
+              <w:rPr>
+                <w:b/>
+                <w:bCs/>
+              </w:rPr>
+              <w:t>Qualité de la parole</w:t>
+            </w:r>
+            <w:r>
+              <w:rPr>
+                <w:b/>
+                <w:bCs/>
+              </w:rPr>
+              <w:t xml:space="preserve"> </w:t>
+            </w:r>
+            <w:r>
+              <w:rPr>
+                <w:b/>
+                <w:bCs/>
+              </w:rPr>
+              <w:t xml:space="preserve">: </w:t>
+            </w:r>
+            <w:r>
+              <w:rPr>
+                <w:b/>
+                <w:bCs/>
+              </w:rPr>
+              <w:t>Satisfaisant</w:t>
+            </w:r>
+          </w:p>
+          <w:p>
+            <w:pPr>
+              <w:spacing w:before="120"/>
+            </w:pPr>
+            <w:r>
+              <w:t>Voix claire. Quelques hésitations</w:t>
+            </w:r>
+          </w:p>
+          <w:p>
+            <w:pPr>
+              <w:spacing w:before="120"/>
+            </w:pPr>
+            <w:r>
+              <w:t>« On refait la même » à éviter, dis plutôt « On refait la même étude ».</w:t>
+            </w:r>
+          </w:p>
+          <w:p>
+            <w:pPr>
+              <w:spacing w:before="120"/>
+              <w:rPr>
+                <w:b/>
+                <w:bCs/>
+              </w:rPr>
+            </w:pPr>
+            <w:r>
+              <w:rPr>
+                <w:b/>
+                <w:bCs/>
+              </w:rPr>
+              <w:t xml:space="preserve">Qualité du discours : </w:t>
+            </w:r>
+            <w:r>
+              <w:rPr>
+                <w:b/>
+                <w:bCs/>
+              </w:rPr>
+              <w:t>Fragile</w:t>
+            </w:r>
+          </w:p>
+          <w:p>
+            <w:pPr>
+              <w:spacing w:before="120"/>
+            </w:pPr>
+            <w:r>
+              <w:t>Tu n’as pas expliqué en quoi la situation est paradoxale.</w:t>
+            </w:r>
+          </w:p>
+          <w:p>
+            <w:pPr>
+              <w:spacing w:before="120"/>
+              <w:rPr>
+                <w:b/>
+                <w:bCs/>
+              </w:rPr>
+            </w:pPr>
+            <w:r>
+              <w:rPr>
+                <w:b/>
+                <w:bCs/>
+              </w:rPr>
+              <w:t>Explication</w:t>
+            </w:r>
+            <w:r>
+              <w:rPr>
+                <w:b/>
+                <w:bCs/>
+              </w:rPr>
+              <w:t>s mathématiques</w:t>
+            </w:r>
+            <w:r>
+              <w:rPr>
+                <w:b/>
+                <w:bCs/>
+              </w:rPr>
+              <w:t xml:space="preserve"> :</w:t>
+            </w:r>
+            <w:r>
+              <w:rPr>
+                <w:b/>
+                <w:bCs/>
+              </w:rPr>
+              <w:t xml:space="preserve"> </w:t>
+            </w:r>
+            <w:r>
+              <w:rPr>
+                <w:b/>
+                <w:bCs/>
+              </w:rPr>
+              <w:t>Satisfaisant</w:t>
+            </w:r>
+          </w:p>
+          <w:p>
+            <w:pPr>
+              <w:spacing w:before="120"/>
+            </w:pPr>
+            <w:r>
+              <w:t xml:space="preserve">Vocabulaire mathématique </w:t>
+            </w:r>
+            <w:r>
+              <w:t>utilisé.</w:t>
+            </w:r>
+          </w:p>
+          <w:p>
+            <w:pPr>
+              <w:spacing w:before="120"/>
+            </w:pPr>
+            <w:r>
+              <w:t>Tu as décrit les méthodes utilisées.</w:t>
+            </w:r>
+          </w:p>
+          <w:p>
+            <w:pPr>
+              <w:rPr>
+                <w:sz w:val="16"/>
+                <w:szCs w:val="16"/>
+              </w:rPr>
+            </w:pPr>
+          </w:p>
+          <w:p>
+            <w:pPr>
+              <w:spacing w:after="120"/>
+              <w:rPr>
+                <w:b/>
+                <w:bCs/>
+              </w:rPr>
+            </w:pPr>
+            <w:r>
+              <w:rPr>
+                <w:b/>
+                <w:bCs/>
+              </w:rPr>
+              <w:t xml:space="preserve">Note : </w:t>
+            </w:r>
+            <w:r>
+              <w:rPr>
+                <w:b/>
+                <w:bCs/>
+              </w:rPr>
+              <w:t>8</w:t>
+            </w:r>
+            <w:r>
+              <w:rPr>
+                <w:b/>
+                <w:bCs/>
+              </w:rPr>
+              <w:t>/1</w:t>
             </w:r>
             <w:r>
               <w:rPr>
@@ -1755,7 +2508,7 @@
                 <w:b/>
                 <w:bCs/>
               </w:rPr>
-              <w:t>Alexandre GARIN</w:t>
+              <w:t>Baptiste HENRY</w:t>
             </w:r>
           </w:p>
           <w:p>
@@ -1785,14 +2538,97 @@
                 <w:b/>
                 <w:bCs/>
               </w:rPr>
-              <w:t>:</w:t>
-            </w:r>
-            <w:r>
-              <w:rPr>
-                <w:b/>
-                <w:bCs/>
-              </w:rPr>
-              <w:t xml:space="preserve"> Satisfaisant</w:t>
+              <w:t xml:space="preserve">: </w:t>
+            </w:r>
+            <w:r>
+              <w:rPr>
+                <w:b/>
+                <w:bCs/>
+              </w:rPr>
+              <w:t>Fragile</w:t>
+            </w:r>
+          </w:p>
+          <w:p>
+            <w:pPr>
+              <w:spacing w:before="120"/>
+            </w:pPr>
+            <w:r>
+              <w:t>Tu donnes l’impression de lire un texte</w:t>
+            </w:r>
+            <w:r>
+              <w:t xml:space="preserve"> rédigé par une IA</w:t>
+            </w:r>
+            <w:r>
+              <w:t>, essaye de parler de manière plus fluide.</w:t>
+            </w:r>
+          </w:p>
+          <w:p>
+            <w:pPr>
+              <w:spacing w:before="120"/>
+              <w:rPr>
+                <w:b/>
+                <w:bCs/>
+              </w:rPr>
+            </w:pPr>
+            <w:r>
+              <w:rPr>
+                <w:b/>
+                <w:bCs/>
+              </w:rPr>
+              <w:t xml:space="preserve">Qualité du discours : </w:t>
+            </w:r>
+            <w:r>
+              <w:rPr>
+                <w:b/>
+                <w:bCs/>
+              </w:rPr>
+              <w:t>Fragile</w:t>
+            </w:r>
+          </w:p>
+          <w:p>
+            <w:pPr>
+              <w:spacing w:before="120"/>
+            </w:pPr>
+            <w:r>
+              <w:t>Bien pour la présentation du paradoxe de Braess.</w:t>
+            </w:r>
+          </w:p>
+          <w:p>
+            <w:pPr>
+              <w:spacing w:before="120"/>
+            </w:pPr>
+            <w:r>
+              <w:t>Il faut expliquer la situation étudiée.</w:t>
+            </w:r>
+          </w:p>
+          <w:p>
+            <w:pPr>
+              <w:spacing w:before="120"/>
+              <w:rPr>
+                <w:b/>
+                <w:bCs/>
+              </w:rPr>
+            </w:pPr>
+            <w:r>
+              <w:rPr>
+                <w:b/>
+                <w:bCs/>
+              </w:rPr>
+              <w:t>Explications</w:t>
+            </w:r>
+            <w:r>
+              <w:rPr>
+                <w:b/>
+                <w:bCs/>
+              </w:rPr>
+              <w:t xml:space="preserve"> mathématiques</w:t>
+            </w:r>
+            <w:r>
+              <w:rPr>
+                <w:b/>
+                <w:bCs/>
+              </w:rPr>
+              <w:t xml:space="preserve"> :</w:t>
             </w:r>
             <w:r>
               <w:rPr>
@@ -1801,128 +2637,20 @@
               </w:rPr>
               <w:t xml:space="preserve"> </w:t>
             </w:r>
-          </w:p>
-          <w:p>
-            <w:pPr>
-              <w:spacing w:before="120"/>
-            </w:pPr>
-            <w:r>
-              <w:t>Voix posée et claire. Tu peux moduler davantage le ton que tu emploies.</w:t>
-            </w:r>
-          </w:p>
-          <w:p>
-            <w:pPr>
-              <w:spacing w:before="120"/>
-              <w:rPr>
-                <w:b/>
-                <w:bCs/>
-              </w:rPr>
-            </w:pPr>
-            <w:r>
-              <w:rPr>
-                <w:b/>
-                <w:bCs/>
-              </w:rPr>
-              <w:t>Qualité du discours :</w:t>
-            </w:r>
-            <w:r>
-              <w:rPr>
-                <w:b/>
-                <w:bCs/>
-              </w:rPr>
-              <w:t xml:space="preserve"> Satisfaisant</w:t>
-            </w:r>
-            <w:r>
-              <w:rPr>
-                <w:b/>
-                <w:bCs/>
-              </w:rPr>
-              <w:t xml:space="preserve"> </w:t>
-            </w:r>
-          </w:p>
-          <w:p>
-            <w:pPr>
-              <w:spacing w:before="120"/>
-            </w:pPr>
-            <w:r>
-              <w:t>Tu aurais pu introduire la situation.</w:t>
-            </w:r>
-          </w:p>
-          <w:p>
-            <w:pPr>
-              <w:spacing w:before="120"/>
-            </w:pPr>
-            <w:r>
-              <w:t>Bien pour l’explication du paradoxe.</w:t>
-            </w:r>
-          </w:p>
-          <w:p>
-            <w:pPr>
-              <w:spacing w:before="120"/>
-              <w:rPr>
-                <w:b/>
-                <w:bCs/>
-              </w:rPr>
-            </w:pPr>
-            <w:r>
-              <w:rPr>
-                <w:b/>
-                <w:bCs/>
-              </w:rPr>
-              <w:t>Explications</w:t>
-            </w:r>
-            <w:r>
-              <w:rPr>
-                <w:b/>
-                <w:bCs/>
-              </w:rPr>
-              <w:t xml:space="preserve"> mathématiques</w:t>
-            </w:r>
-            <w:r>
-              <w:rPr>
-                <w:b/>
-                <w:bCs/>
-              </w:rPr>
-              <w:t xml:space="preserve"> :</w:t>
-            </w:r>
-            <w:r>
-              <w:rPr>
-                <w:b/>
-                <w:bCs/>
-              </w:rPr>
-              <w:t xml:space="preserve"> </w:t>
-            </w:r>
-            <w:r>
-              <w:rPr>
-                <w:b/>
-                <w:bCs/>
-              </w:rPr>
-              <w:t>Fragile</w:t>
-            </w:r>
-          </w:p>
-          <w:p>
-            <w:pPr>
-              <w:spacing w:before="120"/>
-            </w:pPr>
-            <w:r>
-              <w:t>Plutôt de donner les expressions des fonctions, donne leurs natures (fonction constante, fonction affine, fonction polynôme du 2</w:t>
-            </w:r>
-            <w:r>
-              <w:rPr>
-                <w:vertAlign w:val="superscript"/>
-              </w:rPr>
-              <w:t>nd</w:t>
-            </w:r>
-            <w:r>
-              <w:t xml:space="preserve"> degré).</w:t>
-            </w:r>
-          </w:p>
-          <w:p>
-            <w:pPr>
-              <w:spacing w:before="120"/>
-            </w:pPr>
-            <w:r>
-              <w:t>Explique les outils utilisés pour obtenir tes résultats (tableaux de variations, résolution d’équations, etc.)</w:t>
+            <w:r>
+              <w:rPr>
+                <w:b/>
+                <w:bCs/>
+              </w:rPr>
+              <w:t>Insuffisant</w:t>
+            </w:r>
+          </w:p>
+          <w:p>
+            <w:pPr>
+              <w:spacing w:before="120"/>
+            </w:pPr>
+            <w:r>
+              <w:t>Tu n’as pas expliqué la situation étudiée mathématiquement.</w:t>
             </w:r>
           </w:p>
           <w:p>
@@ -1953,7 +2681,7 @@
                 <w:b/>
                 <w:bCs/>
               </w:rPr>
-              <w:t>8</w:t>
+              <w:t>5</w:t>
             </w:r>
             <w:r>
               <w:rPr>
@@ -2017,7 +2745,7 @@
                 <w:b/>
                 <w:bCs/>
               </w:rPr>
-              <w:t>Quentin GOURANTON</w:t>
+              <w:t>Louise L’HOTELLIER</w:t>
             </w:r>
           </w:p>
           <w:p>
@@ -2049,11 +2777,21 @@
               </w:rPr>
               <w:t xml:space="preserve">: </w:t>
             </w:r>
-          </w:p>
-          <w:p>
-            <w:pPr>
-              <w:spacing w:before="120"/>
-            </w:pPr>
+            <w:r>
+              <w:rPr>
+                <w:b/>
+                <w:bCs/>
+              </w:rPr>
+              <w:t>TB</w:t>
+            </w:r>
+          </w:p>
+          <w:p>
+            <w:pPr>
+              <w:spacing w:before="120"/>
+            </w:pPr>
+            <w:r>
+              <w:t>Voix claire et dynamique</w:t>
+            </w:r>
           </w:p>
           <w:p>
             <w:pPr>
@@ -2070,26 +2808,51 @@
               </w:rPr>
               <w:t xml:space="preserve">Qualité du discours : </w:t>
             </w:r>
-          </w:p>
-          <w:p>
-            <w:pPr>
-              <w:spacing w:before="120"/>
-            </w:pPr>
-          </w:p>
-          <w:p>
-            <w:pPr>
-              <w:spacing w:before="120"/>
-              <w:rPr>
-                <w:b/>
-                <w:bCs/>
-              </w:rPr>
-            </w:pPr>
-            <w:r>
-              <w:rPr>
-                <w:b/>
-                <w:bCs/>
-              </w:rPr>
-              <w:t>Connaissances mathématiques</w:t>
+            <w:r>
+              <w:rPr>
+                <w:b/>
+                <w:bCs/>
+              </w:rPr>
+              <w:t>Fragile</w:t>
+            </w:r>
+          </w:p>
+          <w:p>
+            <w:pPr>
+              <w:spacing w:before="120"/>
+            </w:pPr>
+            <w:r>
+              <w:t>La situation est très bien introduite.</w:t>
+            </w:r>
+          </w:p>
+          <w:p>
+            <w:pPr>
+              <w:spacing w:before="120"/>
+            </w:pPr>
+            <w:r>
+              <w:t>Tu n’as pas mis en évidence le paradoxe.</w:t>
+            </w:r>
+          </w:p>
+          <w:p>
+            <w:pPr>
+              <w:spacing w:before="120"/>
+              <w:rPr>
+                <w:b/>
+                <w:bCs/>
+              </w:rPr>
+            </w:pPr>
+            <w:r>
+              <w:rPr>
+                <w:b/>
+                <w:bCs/>
+              </w:rPr>
+              <w:t>Explications</w:t>
+            </w:r>
+            <w:r>
+              <w:rPr>
+                <w:b/>
+                <w:bCs/>
+              </w:rPr>
+              <w:t xml:space="preserve"> mathématiques</w:t>
             </w:r>
             <w:r>
               <w:rPr>
@@ -2105,11 +2868,38 @@
               </w:rPr>
               <w:t xml:space="preserve"> </w:t>
             </w:r>
-          </w:p>
-          <w:p>
-            <w:pPr>
-              <w:spacing w:before="120"/>
-            </w:pPr>
+            <w:r>
+              <w:rPr>
+                <w:b/>
+                <w:bCs/>
+              </w:rPr>
+              <w:t>Satisfaisant</w:t>
+            </w:r>
+          </w:p>
+          <w:p>
+            <w:pPr>
+              <w:spacing w:before="120"/>
+            </w:pPr>
+            <w:r>
+              <w:t>Bien pour la présentation des fonctions.</w:t>
+            </w:r>
+          </w:p>
+          <w:p>
+            <w:pPr>
+              <w:spacing w:before="120"/>
+            </w:pPr>
+            <w:r>
+              <w:t>Tu peux présenter les méthodes utilisées (notamment pour établir l’état d’équilibre du réseau dans la 2</w:t>
+            </w:r>
+            <w:r>
+              <w:rPr>
+                <w:vertAlign w:val="superscript"/>
+              </w:rPr>
+              <w:t>e</w:t>
+            </w:r>
+            <w:r>
+              <w:t xml:space="preserve"> partie).</w:t>
+            </w:r>
           </w:p>
           <w:p>
             <w:pPr>
@@ -2132,7 +2922,258 @@
                 <w:b/>
                 <w:bCs/>
               </w:rPr>
-              <w:t>Note : /1</w:t>
+              <w:t xml:space="preserve">Note : </w:t>
+            </w:r>
+            <w:r>
+              <w:rPr>
+                <w:b/>
+                <w:bCs/>
+              </w:rPr>
+              <w:t>9</w:t>
+            </w:r>
+            <w:r>
+              <w:rPr>
+                <w:b/>
+                <w:bCs/>
+              </w:rPr>
+              <w:t>/1</w:t>
+            </w:r>
+            <w:r>
+              <w:rPr>
+                <w:b/>
+                <w:bCs/>
+              </w:rPr>
+              <w:t>2</w:t>
+            </w:r>
+          </w:p>
+        </w:tc>
+      </w:tr>
+    </w:tbl>
+    <w:p>
+      <w:pPr>
+        <w:spacing w:after="0" w:line="240" w:lineRule="auto"/>
+      </w:pPr>
+    </w:p>
+    <w:p>
+      <w:pPr>
+        <w:spacing w:after="0" w:line="240" w:lineRule="auto"/>
+      </w:pPr>
+    </w:p>
+    <w:p>
+      <w:pPr>
+        <w:spacing w:after="0" w:line="240" w:lineRule="auto"/>
+      </w:pPr>
+    </w:p>
+    <w:tbl>
+      <w:tblPr>
+        <w:tblStyle w:val="Grilledutableau"/>
+        <w:tblW w:w="5000" w:type="pct"/>
+        <w:tblLook w:val="04A0" w:firstRow="1" w:lastRow="0" w:firstColumn="1" w:lastColumn="0" w:noHBand="0" w:noVBand="1"/>
+      </w:tblPr>
+      <w:tblGrid>
+        <w:gridCol w:w="4809"/>
+      </w:tblGrid>
+      <w:tr>
+        <w:tc>
+          <w:tcPr>
+            <w:tcW w:w="5000" w:type="pct"/>
+          </w:tcPr>
+          <w:p>
+            <w:pPr>
+              <w:spacing w:before="120"/>
+              <w:rPr>
+                <w:b/>
+                <w:bCs/>
+              </w:rPr>
+            </w:pPr>
+            <w:r>
+              <w:rPr>
+                <w:b/>
+                <w:bCs/>
+              </w:rPr>
+              <w:lastRenderedPageBreak/>
+              <w:t xml:space="preserve">NOM : </w:t>
+            </w:r>
+            <w:r>
+              <w:rPr>
+                <w:b/>
+                <w:bCs/>
+              </w:rPr>
+              <w:t>Maélie LAMBOUR</w:t>
+            </w:r>
+          </w:p>
+          <w:p>
+            <w:pPr>
+              <w:spacing w:before="120"/>
+              <w:rPr>
+                <w:b/>
+                <w:bCs/>
+              </w:rPr>
+            </w:pPr>
+            <w:r>
+              <w:rPr>
+                <w:b/>
+                <w:bCs/>
+              </w:rPr>
+              <w:t>Qualité de la parole</w:t>
+            </w:r>
+            <w:r>
+              <w:rPr>
+                <w:b/>
+                <w:bCs/>
+              </w:rPr>
+              <w:t xml:space="preserve"> </w:t>
+            </w:r>
+            <w:r>
+              <w:rPr>
+                <w:b/>
+                <w:bCs/>
+              </w:rPr>
+              <w:t xml:space="preserve">: </w:t>
+            </w:r>
+            <w:r>
+              <w:rPr>
+                <w:b/>
+                <w:bCs/>
+              </w:rPr>
+              <w:t>TB</w:t>
+            </w:r>
+          </w:p>
+          <w:p>
+            <w:pPr>
+              <w:spacing w:before="120"/>
+            </w:pPr>
+            <w:r>
+              <w:t>Voix claire et posée, discours fluide.</w:t>
+            </w:r>
+          </w:p>
+          <w:p>
+            <w:pPr>
+              <w:spacing w:before="120"/>
+              <w:rPr>
+                <w:b/>
+                <w:bCs/>
+              </w:rPr>
+            </w:pPr>
+            <w:r>
+              <w:rPr>
+                <w:b/>
+                <w:bCs/>
+              </w:rPr>
+              <w:t xml:space="preserve">Qualité du discours : </w:t>
+            </w:r>
+            <w:r>
+              <w:rPr>
+                <w:b/>
+                <w:bCs/>
+              </w:rPr>
+              <w:t>Fragile</w:t>
+            </w:r>
+          </w:p>
+          <w:p>
+            <w:pPr>
+              <w:spacing w:before="120"/>
+            </w:pPr>
+            <w:r>
+              <w:t>La situation est bien introduite.</w:t>
+            </w:r>
+          </w:p>
+          <w:p>
+            <w:pPr>
+              <w:spacing w:before="120"/>
+            </w:pPr>
+            <w:r>
+              <w:t>Tu n’as pas expliqué en quoi la situation est paradoxale : la fermeture d’une route entraine une accélération du trafic pour tous les usagers.</w:t>
+            </w:r>
+          </w:p>
+          <w:p>
+            <w:pPr>
+              <w:spacing w:before="120"/>
+              <w:rPr>
+                <w:b/>
+                <w:bCs/>
+              </w:rPr>
+            </w:pPr>
+            <w:r>
+              <w:rPr>
+                <w:b/>
+                <w:bCs/>
+              </w:rPr>
+              <w:t>Explications</w:t>
+            </w:r>
+            <w:r>
+              <w:rPr>
+                <w:b/>
+                <w:bCs/>
+              </w:rPr>
+              <w:t xml:space="preserve"> mathématiques</w:t>
+            </w:r>
+            <w:r>
+              <w:rPr>
+                <w:b/>
+                <w:bCs/>
+              </w:rPr>
+              <w:t xml:space="preserve"> :</w:t>
+            </w:r>
+            <w:r>
+              <w:rPr>
+                <w:b/>
+                <w:bCs/>
+              </w:rPr>
+              <w:t xml:space="preserve"> </w:t>
+            </w:r>
+            <w:r>
+              <w:rPr>
+                <w:b/>
+                <w:bCs/>
+              </w:rPr>
+              <w:t>Satisfaisant</w:t>
+            </w:r>
+          </w:p>
+          <w:p>
+            <w:pPr>
+              <w:spacing w:before="120"/>
+            </w:pPr>
+            <w:r>
+              <w:t>Tu peux utiliser davantage de vocabulaire mathématique (nature des fonctions)</w:t>
+            </w:r>
+          </w:p>
+          <w:p>
+            <w:pPr>
+              <w:rPr>
+                <w:sz w:val="16"/>
+                <w:szCs w:val="16"/>
+              </w:rPr>
+            </w:pPr>
+          </w:p>
+          <w:p>
+            <w:pPr>
+              <w:spacing w:after="120"/>
+              <w:rPr>
+                <w:b/>
+                <w:bCs/>
+              </w:rPr>
+            </w:pPr>
+            <w:r>
+              <w:rPr>
+                <w:b/>
+                <w:bCs/>
+              </w:rPr>
+              <w:t xml:space="preserve">Note : </w:t>
+            </w:r>
+            <w:r>
+              <w:rPr>
+                <w:b/>
+                <w:bCs/>
+              </w:rPr>
+              <w:t>9</w:t>
+            </w:r>
+            <w:r>
+              <w:rPr>
+                <w:b/>
+                <w:bCs/>
+              </w:rPr>
+              <w:t>/1</w:t>
             </w:r>
             <w:r>
               <w:rPr>
@@ -2189,7 +3230,7 @@
                 <w:b/>
                 <w:bCs/>
               </w:rPr>
-              <w:t>Baptiste HENRY</w:t>
+              <w:t>Eliott LE BORGNE</w:t>
             </w:r>
           </w:p>
           <w:p>
@@ -2226,334 +3267,6 @@
                 <w:b/>
                 <w:bCs/>
               </w:rPr>
-              <w:t>Fragile</w:t>
-            </w:r>
-          </w:p>
-          <w:p>
-            <w:pPr>
-              <w:spacing w:before="120"/>
-            </w:pPr>
-            <w:r>
-              <w:t>Tu donnes l’impression de lire un texte</w:t>
-            </w:r>
-            <w:r>
-              <w:t xml:space="preserve"> rédigé par une IA</w:t>
-            </w:r>
-            <w:r>
-              <w:t>, essaye de parler de manière plus fluide.</w:t>
-            </w:r>
-          </w:p>
-          <w:p>
-            <w:pPr>
-              <w:spacing w:before="120"/>
-              <w:rPr>
-                <w:b/>
-                <w:bCs/>
-              </w:rPr>
-            </w:pPr>
-            <w:r>
-              <w:rPr>
-                <w:b/>
-                <w:bCs/>
-              </w:rPr>
-              <w:t xml:space="preserve">Qualité du discours : </w:t>
-            </w:r>
-            <w:r>
-              <w:rPr>
-                <w:b/>
-                <w:bCs/>
-              </w:rPr>
-              <w:t>Fragile</w:t>
-            </w:r>
-          </w:p>
-          <w:p>
-            <w:pPr>
-              <w:spacing w:before="120"/>
-            </w:pPr>
-            <w:r>
-              <w:t>Bien pour la présentation du paradoxe de Braess.</w:t>
-            </w:r>
-          </w:p>
-          <w:p>
-            <w:pPr>
-              <w:spacing w:before="120"/>
-            </w:pPr>
-            <w:r>
-              <w:t>Il faut expliquer la situation étudiée.</w:t>
-            </w:r>
-          </w:p>
-          <w:p>
-            <w:pPr>
-              <w:spacing w:before="120"/>
-              <w:rPr>
-                <w:b/>
-                <w:bCs/>
-              </w:rPr>
-            </w:pPr>
-            <w:r>
-              <w:rPr>
-                <w:b/>
-                <w:bCs/>
-              </w:rPr>
-              <w:t>Explications</w:t>
-            </w:r>
-            <w:r>
-              <w:rPr>
-                <w:b/>
-                <w:bCs/>
-              </w:rPr>
-              <w:t xml:space="preserve"> mathématiques</w:t>
-            </w:r>
-            <w:r>
-              <w:rPr>
-                <w:b/>
-                <w:bCs/>
-              </w:rPr>
-              <w:t xml:space="preserve"> :</w:t>
-            </w:r>
-            <w:r>
-              <w:rPr>
-                <w:b/>
-                <w:bCs/>
-              </w:rPr>
-              <w:t xml:space="preserve"> </w:t>
-            </w:r>
-            <w:r>
-              <w:rPr>
-                <w:b/>
-                <w:bCs/>
-              </w:rPr>
-              <w:t>Insuffisant</w:t>
-            </w:r>
-          </w:p>
-          <w:p>
-            <w:pPr>
-              <w:spacing w:before="120"/>
-            </w:pPr>
-            <w:r>
-              <w:t>Tu n’as pas expliqué la situation étudiée mathématiquement.</w:t>
-            </w:r>
-          </w:p>
-          <w:p>
-            <w:pPr>
-              <w:rPr>
-                <w:sz w:val="16"/>
-                <w:szCs w:val="16"/>
-              </w:rPr>
-            </w:pPr>
-          </w:p>
-          <w:p>
-            <w:pPr>
-              <w:spacing w:after="120"/>
-              <w:rPr>
-                <w:b/>
-                <w:bCs/>
-              </w:rPr>
-            </w:pPr>
-            <w:r>
-              <w:rPr>
-                <w:b/>
-                <w:bCs/>
-              </w:rPr>
-              <w:t xml:space="preserve">Note : </w:t>
-            </w:r>
-            <w:r>
-              <w:rPr>
-                <w:b/>
-                <w:bCs/>
-              </w:rPr>
-              <w:t>5</w:t>
-            </w:r>
-            <w:r>
-              <w:rPr>
-                <w:b/>
-                <w:bCs/>
-              </w:rPr>
-              <w:t>/1</w:t>
-            </w:r>
-            <w:r>
-              <w:rPr>
-                <w:b/>
-                <w:bCs/>
-              </w:rPr>
-              <w:t>2</w:t>
-            </w:r>
-          </w:p>
-        </w:tc>
-      </w:tr>
-    </w:tbl>
-    <w:p>
-      <w:pPr>
-        <w:spacing w:after="0" w:line="240" w:lineRule="auto"/>
-      </w:pPr>
-    </w:p>
-    <w:p>
-      <w:pPr>
-        <w:spacing w:after="0" w:line="240" w:lineRule="auto"/>
-      </w:pPr>
-    </w:p>
-    <w:tbl>
-      <w:tblPr>
-        <w:tblStyle w:val="Grilledutableau"/>
-        <w:tblW w:w="5000" w:type="pct"/>
-        <w:tblLook w:val="04A0" w:firstRow="1" w:lastRow="0" w:firstColumn="1" w:lastColumn="0" w:noHBand="0" w:noVBand="1"/>
-      </w:tblPr>
-      <w:tblGrid>
-        <w:gridCol w:w="4809"/>
-      </w:tblGrid>
-      <w:tr>
-        <w:tc>
-          <w:tcPr>
-            <w:tcW w:w="5000" w:type="pct"/>
-          </w:tcPr>
-          <w:p>
-            <w:pPr>
-              <w:spacing w:before="120"/>
-              <w:rPr>
-                <w:b/>
-                <w:bCs/>
-              </w:rPr>
-            </w:pPr>
-            <w:r>
-              <w:rPr>
-                <w:b/>
-                <w:bCs/>
-              </w:rPr>
-              <w:t xml:space="preserve">NOM : </w:t>
-            </w:r>
-            <w:r>
-              <w:rPr>
-                <w:b/>
-                <w:bCs/>
-              </w:rPr>
-              <w:t>Louise L’HOTELLIER</w:t>
-            </w:r>
-          </w:p>
-          <w:p>
-            <w:pPr>
-              <w:spacing w:before="120"/>
-              <w:rPr>
-                <w:b/>
-                <w:bCs/>
-              </w:rPr>
-            </w:pPr>
-            <w:r>
-              <w:rPr>
-                <w:b/>
-                <w:bCs/>
-              </w:rPr>
-              <w:t>Qualité de la parole</w:t>
-            </w:r>
-            <w:r>
-              <w:rPr>
-                <w:b/>
-                <w:bCs/>
-              </w:rPr>
-              <w:t xml:space="preserve"> </w:t>
-            </w:r>
-            <w:r>
-              <w:rPr>
-                <w:b/>
-                <w:bCs/>
-              </w:rPr>
-              <w:t xml:space="preserve">: </w:t>
-            </w:r>
-            <w:r>
-              <w:rPr>
-                <w:b/>
-                <w:bCs/>
-              </w:rPr>
-              <w:t>TB</w:t>
-            </w:r>
-          </w:p>
-          <w:p>
-            <w:pPr>
-              <w:spacing w:before="120"/>
-            </w:pPr>
-            <w:r>
-              <w:t>Voix claire et dynamique</w:t>
-            </w:r>
-          </w:p>
-          <w:p>
-            <w:pPr>
-              <w:spacing w:before="120"/>
-              <w:rPr>
-                <w:b/>
-                <w:bCs/>
-              </w:rPr>
-            </w:pPr>
-            <w:r>
-              <w:rPr>
-                <w:b/>
-                <w:bCs/>
-              </w:rPr>
-              <w:t xml:space="preserve">Qualité du discours : </w:t>
-            </w:r>
-            <w:r>
-              <w:rPr>
-                <w:b/>
-                <w:bCs/>
-              </w:rPr>
-              <w:t>Fragile</w:t>
-            </w:r>
-          </w:p>
-          <w:p>
-            <w:pPr>
-              <w:spacing w:before="120"/>
-            </w:pPr>
-            <w:r>
-              <w:t>La situation est très bien introduite.</w:t>
-            </w:r>
-          </w:p>
-          <w:p>
-            <w:pPr>
-              <w:spacing w:before="120"/>
-            </w:pPr>
-            <w:r>
-              <w:t>Tu n’as pas mis en évidence le paradoxe.</w:t>
-            </w:r>
-          </w:p>
-          <w:p>
-            <w:pPr>
-              <w:spacing w:before="120"/>
-              <w:rPr>
-                <w:b/>
-                <w:bCs/>
-              </w:rPr>
-            </w:pPr>
-            <w:r>
-              <w:rPr>
-                <w:b/>
-                <w:bCs/>
-              </w:rPr>
-              <w:t>Explications</w:t>
-            </w:r>
-            <w:r>
-              <w:rPr>
-                <w:b/>
-                <w:bCs/>
-              </w:rPr>
-              <w:t xml:space="preserve"> mathématiques</w:t>
-            </w:r>
-            <w:r>
-              <w:rPr>
-                <w:b/>
-                <w:bCs/>
-              </w:rPr>
-              <w:t xml:space="preserve"> :</w:t>
-            </w:r>
-            <w:r>
-              <w:rPr>
-                <w:b/>
-                <w:bCs/>
-              </w:rPr>
-              <w:t xml:space="preserve"> </w:t>
-            </w:r>
-            <w:r>
-              <w:rPr>
-                <w:b/>
-                <w:bCs/>
-              </w:rPr>
               <w:t>Satisfaisant</w:t>
             </w:r>
           </w:p>
@@ -2562,394 +3275,6 @@
               <w:spacing w:before="120"/>
             </w:pPr>
             <w:r>
-              <w:t>Bien pour la présentation des fonctions.</w:t>
-            </w:r>
-          </w:p>
-          <w:p>
-            <w:pPr>
-              <w:spacing w:before="120"/>
-            </w:pPr>
-            <w:r>
-              <w:t>Tu peux présenter les méthodes utilisées (notamment pour établir l’état d’équilibre du réseau dans la 2</w:t>
-            </w:r>
-            <w:r>
-              <w:rPr>
-                <w:vertAlign w:val="superscript"/>
-              </w:rPr>
-              <w:t>e</w:t>
-            </w:r>
-            <w:r>
-              <w:t xml:space="preserve"> partie).</w:t>
-            </w:r>
-          </w:p>
-          <w:p>
-            <w:pPr>
-              <w:rPr>
-                <w:sz w:val="16"/>
-                <w:szCs w:val="16"/>
-              </w:rPr>
-            </w:pPr>
-          </w:p>
-          <w:p>
-            <w:pPr>
-              <w:spacing w:after="120"/>
-              <w:rPr>
-                <w:b/>
-                <w:bCs/>
-              </w:rPr>
-            </w:pPr>
-            <w:r>
-              <w:rPr>
-                <w:b/>
-                <w:bCs/>
-              </w:rPr>
-              <w:t xml:space="preserve">Note : </w:t>
-            </w:r>
-            <w:r>
-              <w:rPr>
-                <w:b/>
-                <w:bCs/>
-              </w:rPr>
-              <w:t>9</w:t>
-            </w:r>
-            <w:r>
-              <w:rPr>
-                <w:b/>
-                <w:bCs/>
-              </w:rPr>
-              <w:t>/1</w:t>
-            </w:r>
-            <w:r>
-              <w:rPr>
-                <w:b/>
-                <w:bCs/>
-              </w:rPr>
-              <w:t>2</w:t>
-            </w:r>
-          </w:p>
-        </w:tc>
-      </w:tr>
-    </w:tbl>
-    <w:p>
-      <w:pPr>
-        <w:spacing w:after="0" w:line="240" w:lineRule="auto"/>
-      </w:pPr>
-    </w:p>
-    <w:p>
-      <w:pPr>
-        <w:spacing w:after="0" w:line="240" w:lineRule="auto"/>
-      </w:pPr>
-    </w:p>
-    <w:tbl>
-      <w:tblPr>
-        <w:tblStyle w:val="Grilledutableau"/>
-        <w:tblW w:w="5000" w:type="pct"/>
-        <w:tblLook w:val="04A0" w:firstRow="1" w:lastRow="0" w:firstColumn="1" w:lastColumn="0" w:noHBand="0" w:noVBand="1"/>
-      </w:tblPr>
-      <w:tblGrid>
-        <w:gridCol w:w="4809"/>
-      </w:tblGrid>
-      <w:tr>
-        <w:tc>
-          <w:tcPr>
-            <w:tcW w:w="5000" w:type="pct"/>
-          </w:tcPr>
-          <w:p>
-            <w:pPr>
-              <w:spacing w:before="120"/>
-              <w:rPr>
-                <w:b/>
-                <w:bCs/>
-              </w:rPr>
-            </w:pPr>
-            <w:r>
-              <w:rPr>
-                <w:b/>
-                <w:bCs/>
-              </w:rPr>
-              <w:t xml:space="preserve">NOM : </w:t>
-            </w:r>
-            <w:r>
-              <w:rPr>
-                <w:b/>
-                <w:bCs/>
-              </w:rPr>
-              <w:t>Maélie LAMBOUR</w:t>
-            </w:r>
-          </w:p>
-          <w:p>
-            <w:pPr>
-              <w:spacing w:before="120"/>
-              <w:rPr>
-                <w:b/>
-                <w:bCs/>
-              </w:rPr>
-            </w:pPr>
-            <w:r>
-              <w:rPr>
-                <w:b/>
-                <w:bCs/>
-              </w:rPr>
-              <w:t>Qualité de la parole</w:t>
-            </w:r>
-            <w:r>
-              <w:rPr>
-                <w:b/>
-                <w:bCs/>
-              </w:rPr>
-              <w:t xml:space="preserve"> </w:t>
-            </w:r>
-            <w:r>
-              <w:rPr>
-                <w:b/>
-                <w:bCs/>
-              </w:rPr>
-              <w:t xml:space="preserve">: </w:t>
-            </w:r>
-            <w:r>
-              <w:rPr>
-                <w:b/>
-                <w:bCs/>
-              </w:rPr>
-              <w:t>TB</w:t>
-            </w:r>
-          </w:p>
-          <w:p>
-            <w:pPr>
-              <w:spacing w:before="120"/>
-            </w:pPr>
-            <w:r>
-              <w:t>Voix claire et posée, discours fluide.</w:t>
-            </w:r>
-          </w:p>
-          <w:p>
-            <w:pPr>
-              <w:spacing w:before="120"/>
-              <w:rPr>
-                <w:b/>
-                <w:bCs/>
-              </w:rPr>
-            </w:pPr>
-            <w:r>
-              <w:rPr>
-                <w:b/>
-                <w:bCs/>
-              </w:rPr>
-              <w:t xml:space="preserve">Qualité du discours : </w:t>
-            </w:r>
-            <w:r>
-              <w:rPr>
-                <w:b/>
-                <w:bCs/>
-              </w:rPr>
-              <w:t>Fragile</w:t>
-            </w:r>
-          </w:p>
-          <w:p>
-            <w:pPr>
-              <w:spacing w:before="120"/>
-            </w:pPr>
-            <w:r>
-              <w:t>La situation est bien introduite.</w:t>
-            </w:r>
-          </w:p>
-          <w:p>
-            <w:pPr>
-              <w:spacing w:before="120"/>
-            </w:pPr>
-            <w:r>
-              <w:t>Tu n’as pas expliqué en quoi la situation est paradoxale : la fermeture d’une route entraine une accélération du trafic pour tous les usagers.</w:t>
-            </w:r>
-          </w:p>
-          <w:p>
-            <w:pPr>
-              <w:spacing w:before="120"/>
-              <w:rPr>
-                <w:b/>
-                <w:bCs/>
-              </w:rPr>
-            </w:pPr>
-            <w:r>
-              <w:rPr>
-                <w:b/>
-                <w:bCs/>
-              </w:rPr>
-              <w:t>Explications</w:t>
-            </w:r>
-            <w:r>
-              <w:rPr>
-                <w:b/>
-                <w:bCs/>
-              </w:rPr>
-              <w:t xml:space="preserve"> mathématiques</w:t>
-            </w:r>
-            <w:r>
-              <w:rPr>
-                <w:b/>
-                <w:bCs/>
-              </w:rPr>
-              <w:t xml:space="preserve"> :</w:t>
-            </w:r>
-            <w:r>
-              <w:rPr>
-                <w:b/>
-                <w:bCs/>
-              </w:rPr>
-              <w:t xml:space="preserve"> </w:t>
-            </w:r>
-            <w:r>
-              <w:rPr>
-                <w:b/>
-                <w:bCs/>
-              </w:rPr>
-              <w:t>Satisfaisant</w:t>
-            </w:r>
-          </w:p>
-          <w:p>
-            <w:pPr>
-              <w:spacing w:before="120"/>
-            </w:pPr>
-            <w:r>
-              <w:t>Tu peux utiliser davantage de vocabulaire mathématique (nature des fonctions)</w:t>
-            </w:r>
-          </w:p>
-          <w:p>
-            <w:pPr>
-              <w:rPr>
-                <w:sz w:val="16"/>
-                <w:szCs w:val="16"/>
-              </w:rPr>
-            </w:pPr>
-          </w:p>
-          <w:p>
-            <w:pPr>
-              <w:spacing w:after="120"/>
-              <w:rPr>
-                <w:b/>
-                <w:bCs/>
-              </w:rPr>
-            </w:pPr>
-            <w:r>
-              <w:rPr>
-                <w:b/>
-                <w:bCs/>
-              </w:rPr>
-              <w:t xml:space="preserve">Note : </w:t>
-            </w:r>
-            <w:r>
-              <w:rPr>
-                <w:b/>
-                <w:bCs/>
-              </w:rPr>
-              <w:t>9</w:t>
-            </w:r>
-            <w:r>
-              <w:rPr>
-                <w:b/>
-                <w:bCs/>
-              </w:rPr>
-              <w:t>/1</w:t>
-            </w:r>
-            <w:r>
-              <w:rPr>
-                <w:b/>
-                <w:bCs/>
-              </w:rPr>
-              <w:t>2</w:t>
-            </w:r>
-          </w:p>
-        </w:tc>
-      </w:tr>
-    </w:tbl>
-    <w:p>
-      <w:pPr>
-        <w:spacing w:after="0" w:line="240" w:lineRule="auto"/>
-      </w:pPr>
-    </w:p>
-    <w:p>
-      <w:pPr>
-        <w:spacing w:after="0" w:line="240" w:lineRule="auto"/>
-      </w:pPr>
-    </w:p>
-    <w:tbl>
-      <w:tblPr>
-        <w:tblStyle w:val="Grilledutableau"/>
-        <w:tblW w:w="5000" w:type="pct"/>
-        <w:tblLook w:val="04A0" w:firstRow="1" w:lastRow="0" w:firstColumn="1" w:lastColumn="0" w:noHBand="0" w:noVBand="1"/>
-      </w:tblPr>
-      <w:tblGrid>
-        <w:gridCol w:w="4809"/>
-      </w:tblGrid>
-      <w:tr>
-        <w:tc>
-          <w:tcPr>
-            <w:tcW w:w="5000" w:type="pct"/>
-          </w:tcPr>
-          <w:p>
-            <w:pPr>
-              <w:spacing w:before="120"/>
-              <w:rPr>
-                <w:b/>
-                <w:bCs/>
-              </w:rPr>
-            </w:pPr>
-            <w:r>
-              <w:rPr>
-                <w:b/>
-                <w:bCs/>
-              </w:rPr>
-              <w:t xml:space="preserve">NOM : </w:t>
-            </w:r>
-            <w:r>
-              <w:rPr>
-                <w:b/>
-                <w:bCs/>
-              </w:rPr>
-              <w:t>Eliott LE BORGNE</w:t>
-            </w:r>
-          </w:p>
-          <w:p>
-            <w:pPr>
-              <w:spacing w:before="120"/>
-              <w:rPr>
-                <w:b/>
-                <w:bCs/>
-              </w:rPr>
-            </w:pPr>
-            <w:r>
-              <w:rPr>
-                <w:b/>
-                <w:bCs/>
-              </w:rPr>
-              <w:t>Qualité de la parole</w:t>
-            </w:r>
-            <w:r>
-              <w:rPr>
-                <w:b/>
-                <w:bCs/>
-              </w:rPr>
-              <w:t xml:space="preserve"> </w:t>
-            </w:r>
-            <w:r>
-              <w:rPr>
-                <w:b/>
-                <w:bCs/>
-              </w:rPr>
-              <w:t xml:space="preserve">: </w:t>
-            </w:r>
-            <w:r>
-              <w:rPr>
-                <w:b/>
-                <w:bCs/>
-              </w:rPr>
-              <w:t>Satisfaisant</w:t>
-            </w:r>
-          </w:p>
-          <w:p>
-            <w:pPr>
-              <w:spacing w:before="120"/>
-            </w:pPr>
-            <w:r>
               <w:t>Discours clair. Quelques hésitations</w:t>
             </w:r>
           </w:p>
@@ -2966,7 +3291,6 @@
                 <w:b/>
                 <w:bCs/>
               </w:rPr>
-              <w:lastRenderedPageBreak/>
               <w:t xml:space="preserve">Qualité du discours : </w:t>
             </w:r>
             <w:r>
@@ -3696,11 +4020,24 @@
               </w:rPr>
               <w:t xml:space="preserve">: </w:t>
             </w:r>
-          </w:p>
-          <w:p>
-            <w:pPr>
-              <w:spacing w:before="120"/>
-            </w:pPr>
+            <w:r>
+              <w:rPr>
+                <w:b/>
+                <w:bCs/>
+              </w:rPr>
+              <w:t>Satisfaisant</w:t>
+            </w:r>
+          </w:p>
+          <w:p>
+            <w:pPr>
+              <w:spacing w:before="120"/>
+            </w:pPr>
+            <w:r>
+              <w:t>Voix claire et posée.</w:t>
+            </w:r>
+            <w:r>
+              <w:t xml:space="preserve"> Attention à bien articuler.</w:t>
+            </w:r>
           </w:p>
           <w:p>
             <w:pPr>
@@ -3717,26 +4054,43 @@
               </w:rPr>
               <w:t xml:space="preserve">Qualité du discours : </w:t>
             </w:r>
-          </w:p>
-          <w:p>
-            <w:pPr>
-              <w:spacing w:before="120"/>
-            </w:pPr>
-          </w:p>
-          <w:p>
-            <w:pPr>
-              <w:spacing w:before="120"/>
-              <w:rPr>
-                <w:b/>
-                <w:bCs/>
-              </w:rPr>
-            </w:pPr>
-            <w:r>
-              <w:rPr>
-                <w:b/>
-                <w:bCs/>
-              </w:rPr>
-              <w:t>Connaissances mathématiques</w:t>
+            <w:r>
+              <w:rPr>
+                <w:b/>
+                <w:bCs/>
+              </w:rPr>
+              <w:t>Satisfaisant</w:t>
+            </w:r>
+          </w:p>
+          <w:p>
+            <w:pPr>
+              <w:spacing w:before="120"/>
+            </w:pPr>
+            <w:r>
+              <w:t>La situation est bien expliquée.</w:t>
+            </w:r>
+          </w:p>
+          <w:p>
+            <w:pPr>
+              <w:spacing w:before="120"/>
+              <w:rPr>
+                <w:b/>
+                <w:bCs/>
+              </w:rPr>
+            </w:pPr>
+            <w:r>
+              <w:rPr>
+                <w:b/>
+                <w:bCs/>
+              </w:rPr>
+              <w:t>Explication</w:t>
+            </w:r>
+            <w:r>
+              <w:rPr>
+                <w:b/>
+                <w:bCs/>
+              </w:rPr>
+              <w:t>s mathématiques</w:t>
             </w:r>
             <w:r>
               <w:rPr>
@@ -3752,11 +4106,47 @@
               </w:rPr>
               <w:t xml:space="preserve"> </w:t>
             </w:r>
-          </w:p>
-          <w:p>
-            <w:pPr>
-              <w:spacing w:before="120"/>
-            </w:pPr>
+            <w:r>
+              <w:rPr>
+                <w:b/>
+                <w:bCs/>
+              </w:rPr>
+              <w:t>Fragile</w:t>
+            </w:r>
+          </w:p>
+          <w:p>
+            <w:pPr>
+              <w:spacing w:before="120"/>
+            </w:pPr>
+            <w:r>
+              <w:t>Quelques explications mathématiques</w:t>
+            </w:r>
+          </w:p>
+          <w:p>
+            <w:pPr>
+              <w:spacing w:before="120"/>
+            </w:pPr>
+            <w:r>
+              <w:t xml:space="preserve">Ce sont des </w:t>
+            </w:r>
+            <w:r>
+              <w:rPr>
+                <w:i/>
+                <w:iCs/>
+              </w:rPr>
+              <w:t>fonctions</w:t>
+            </w:r>
+            <w:r>
+              <w:t xml:space="preserve"> qui modélisent les temps de trajets.</w:t>
+            </w:r>
+          </w:p>
+          <w:p>
+            <w:pPr>
+              <w:spacing w:before="120"/>
+            </w:pPr>
+            <w:r>
+              <w:t>Dans la deuxième situation, le point d’équilibre est atteint lorsque le temps de trajet sur la première voie est égal au temps de trajet sur la seconde voie.</w:t>
+            </w:r>
           </w:p>
           <w:p>
             <w:pPr>
@@ -3779,7 +4169,21 @@
                 <w:b/>
                 <w:bCs/>
               </w:rPr>
-              <w:t>Note : /1</w:t>
+              <w:t xml:space="preserve">Note : </w:t>
+            </w:r>
+            <w:r>
+              <w:rPr>
+                <w:b/>
+                <w:bCs/>
+              </w:rPr>
+              <w:t>8</w:t>
+            </w:r>
+            <w:r>
+              <w:rPr>
+                <w:b/>
+                <w:bCs/>
+              </w:rPr>
+              <w:t>/1</w:t>
             </w:r>
             <w:r>
               <w:rPr>
@@ -4107,11 +4511,21 @@
               </w:rPr>
               <w:t xml:space="preserve">: </w:t>
             </w:r>
-          </w:p>
-          <w:p>
-            <w:pPr>
-              <w:spacing w:before="120"/>
-            </w:pPr>
+            <w:r>
+              <w:rPr>
+                <w:b/>
+                <w:bCs/>
+              </w:rPr>
+              <w:t>TB</w:t>
+            </w:r>
+          </w:p>
+          <w:p>
+            <w:pPr>
+              <w:spacing w:before="120"/>
+            </w:pPr>
+            <w:r>
+              <w:t>Voix claire et posée. Tu peux parler un peu moins vite.</w:t>
+            </w:r>
           </w:p>
           <w:p>
             <w:pPr>
@@ -4128,11 +4542,21 @@
               </w:rPr>
               <w:t xml:space="preserve">Qualité du discours : </w:t>
             </w:r>
-          </w:p>
-          <w:p>
-            <w:pPr>
-              <w:spacing w:before="120"/>
-            </w:pPr>
+            <w:r>
+              <w:rPr>
+                <w:b/>
+                <w:bCs/>
+              </w:rPr>
+              <w:t>TB</w:t>
+            </w:r>
+          </w:p>
+          <w:p>
+            <w:pPr>
+              <w:spacing w:before="120"/>
+            </w:pPr>
+            <w:r>
+              <w:t>Le paradoxe est bien expliqué</w:t>
+            </w:r>
           </w:p>
           <w:p>
             <w:pPr>
@@ -4163,11 +4587,21 @@
               </w:rPr>
               <w:t xml:space="preserve"> </w:t>
             </w:r>
-          </w:p>
-          <w:p>
-            <w:pPr>
-              <w:spacing w:before="120"/>
-            </w:pPr>
+            <w:r>
+              <w:rPr>
+                <w:b/>
+                <w:bCs/>
+              </w:rPr>
+              <w:t>TB</w:t>
+            </w:r>
+          </w:p>
+          <w:p>
+            <w:pPr>
+              <w:spacing w:before="120"/>
+            </w:pPr>
+            <w:r>
+              <w:t>Des explications mathématiques précises.</w:t>
+            </w:r>
           </w:p>
           <w:p>
             <w:pPr>
@@ -4190,7 +4624,21 @@
                 <w:b/>
                 <w:bCs/>
               </w:rPr>
-              <w:t>Note : /1</w:t>
+              <w:t xml:space="preserve">Note : </w:t>
+            </w:r>
+            <w:r>
+              <w:rPr>
+                <w:b/>
+                <w:bCs/>
+              </w:rPr>
+              <w:t>12</w:t>
+            </w:r>
+            <w:r>
+              <w:rPr>
+                <w:b/>
+                <w:bCs/>
+              </w:rPr>
+              <w:t>/1</w:t>
             </w:r>
             <w:r>
               <w:rPr>
@@ -4675,6 +5123,16 @@
         <w:spacing w:after="0" w:line="240" w:lineRule="auto"/>
       </w:pPr>
     </w:p>
+    <w:p>
+      <w:pPr>
+        <w:spacing w:after="0" w:line="240" w:lineRule="auto"/>
+      </w:pPr>
+    </w:p>
+    <w:p>
+      <w:pPr>
+        <w:spacing w:after="0" w:line="240" w:lineRule="auto"/>
+      </w:pPr>
+    </w:p>
     <w:tbl>
       <w:tblPr>
         <w:tblStyle w:val="Grilledutableau"/>
@@ -5391,6 +5849,16 @@
         <w:spacing w:after="0" w:line="240" w:lineRule="auto"/>
       </w:pPr>
     </w:p>
+    <w:p>
+      <w:pPr>
+        <w:spacing w:after="0" w:line="240" w:lineRule="auto"/>
+      </w:pPr>
+    </w:p>
+    <w:p>
+      <w:pPr>
+        <w:spacing w:after="0" w:line="240" w:lineRule="auto"/>
+      </w:pPr>
+    </w:p>
     <w:tbl>
       <w:tblPr>
         <w:tblStyle w:val="Grilledutableau"/>
@@ -5418,6 +5886,7 @@
                 <w:b/>
                 <w:bCs/>
               </w:rPr>
+              <w:lastRenderedPageBreak/>
               <w:t xml:space="preserve">NOM : </w:t>
             </w:r>
             <w:r>
@@ -5787,7 +6256,6 @@
                 <w:b/>
                 <w:bCs/>
               </w:rPr>
-              <w:lastRenderedPageBreak/>
               <w:t>Note : /1</w:t>
             </w:r>
             <w:r>
@@ -6158,11 +6626,21 @@
               </w:rPr>
               <w:t xml:space="preserve">: </w:t>
             </w:r>
-          </w:p>
-          <w:p>
-            <w:pPr>
-              <w:spacing w:before="120"/>
-            </w:pPr>
+            <w:r>
+              <w:rPr>
+                <w:b/>
+                <w:bCs/>
+              </w:rPr>
+              <w:t>Fragile</w:t>
+            </w:r>
+          </w:p>
+          <w:p>
+            <w:pPr>
+              <w:spacing w:before="120"/>
+            </w:pPr>
+            <w:r>
+              <w:t>Voix claire, des hésitations</w:t>
+            </w:r>
           </w:p>
           <w:p>
             <w:pPr>
@@ -6179,26 +6657,51 @@
               </w:rPr>
               <w:t xml:space="preserve">Qualité du discours : </w:t>
             </w:r>
-          </w:p>
-          <w:p>
-            <w:pPr>
-              <w:spacing w:before="120"/>
-            </w:pPr>
-          </w:p>
-          <w:p>
-            <w:pPr>
-              <w:spacing w:before="120"/>
-              <w:rPr>
-                <w:b/>
-                <w:bCs/>
-              </w:rPr>
-            </w:pPr>
-            <w:r>
-              <w:rPr>
-                <w:b/>
-                <w:bCs/>
-              </w:rPr>
-              <w:t>Connaissances mathématiques</w:t>
+            <w:r>
+              <w:rPr>
+                <w:b/>
+                <w:bCs/>
+              </w:rPr>
+              <w:t>Fragile</w:t>
+            </w:r>
+          </w:p>
+          <w:p>
+            <w:pPr>
+              <w:spacing w:before="120"/>
+            </w:pPr>
+            <w:r>
+              <w:t>Ton oral est trop long, il faut faire des choix.</w:t>
+            </w:r>
+          </w:p>
+          <w:p>
+            <w:pPr>
+              <w:spacing w:before="120"/>
+            </w:pPr>
+            <w:r>
+              <w:t>Explique bien en quoi la situation est paradoxale.</w:t>
+            </w:r>
+          </w:p>
+          <w:p>
+            <w:pPr>
+              <w:spacing w:before="120"/>
+              <w:rPr>
+                <w:b/>
+                <w:bCs/>
+              </w:rPr>
+            </w:pPr>
+            <w:r>
+              <w:rPr>
+                <w:b/>
+                <w:bCs/>
+              </w:rPr>
+              <w:t>Explication</w:t>
+            </w:r>
+            <w:r>
+              <w:rPr>
+                <w:b/>
+                <w:bCs/>
+              </w:rPr>
+              <w:t>s mathématiques</w:t>
             </w:r>
             <w:r>
               <w:rPr>
@@ -6219,6 +6722,9 @@
             <w:pPr>
               <w:spacing w:before="120"/>
             </w:pPr>
+            <w:r>
+              <w:t>Tu peux davantage expliquer les méthodes et utiliser plus de vocabulaire mathématique.</w:t>
+            </w:r>
           </w:p>
           <w:p>
             <w:pPr>
@@ -6241,7 +6747,21 @@
                 <w:b/>
                 <w:bCs/>
               </w:rPr>
-              <w:t>Note : /1</w:t>
+              <w:t xml:space="preserve">Note : </w:t>
+            </w:r>
+            <w:r>
+              <w:rPr>
+                <w:b/>
+                <w:bCs/>
+              </w:rPr>
+              <w:t>6</w:t>
+            </w:r>
+            <w:r>
+              <w:rPr>
+                <w:b/>
+                <w:bCs/>
+              </w:rPr>
+              <w:t>/1</w:t>
             </w:r>
             <w:r>
               <w:rPr>

</xml_diff>